<commit_message>
Added use case diagram and machine state diagram
</commit_message>
<xml_diff>
--- a/docs/Documento de requisitos_ADS.docx
+++ b/docs/Documento de requisitos_ADS.docx
@@ -33,39 +33,59 @@
       </w:r>
     </w:p>
     <w:p>
+      <w:pPr>
+        <w:rPr>
+          <w:lang w:val="en-US"/>
+        </w:rPr>
+      </w:pPr>
+      <w:r>
+        <w:rPr>
+          <w:lang w:val="en-US"/>
+        </w:rPr>
+        <w:t>Product backlog</w:t>
+      </w:r>
+    </w:p>
+    <w:p>
+      <w:pPr>
+        <w:rPr>
+          <w:lang w:val="en-US"/>
+        </w:rPr>
+      </w:pPr>
+      <w:r>
+        <w:rPr>
+          <w:lang w:val="en-US"/>
+        </w:rPr>
+        <w:t>Backlog sprints</w:t>
+      </w:r>
+    </w:p>
+    <w:p>
+      <w:pPr>
+        <w:rPr>
+          <w:lang w:val="en-US"/>
+        </w:rPr>
+      </w:pPr>
       <w:proofErr w:type="spellStart"/>
       <w:r>
-        <w:t>Product</w:t>
+        <w:rPr>
+          <w:lang w:val="en-US"/>
+        </w:rPr>
+        <w:t>Diagrama</w:t>
       </w:r>
       <w:proofErr w:type="spellEnd"/>
       <w:r>
-        <w:t xml:space="preserve"> </w:t>
+        <w:rPr>
+          <w:lang w:val="en-US"/>
+        </w:rPr>
+        <w:t xml:space="preserve"> da </w:t>
       </w:r>
       <w:proofErr w:type="spellStart"/>
       <w:r>
-        <w:t>backlog</w:t>
+        <w:rPr>
+          <w:lang w:val="en-US"/>
+        </w:rPr>
+        <w:t>arquitetura</w:t>
       </w:r>
       <w:proofErr w:type="spellEnd"/>
-    </w:p>
-    <w:p>
-      <w:proofErr w:type="spellStart"/>
-      <w:r>
-        <w:t>Backlog</w:t>
-      </w:r>
-      <w:proofErr w:type="spellEnd"/>
-      <w:r>
-        <w:t xml:space="preserve"> sprints</w:t>
-      </w:r>
-    </w:p>
-    <w:p>
-      <w:r>
-        <w:t>Diagrama da base de dados</w:t>
-      </w:r>
-    </w:p>
-    <w:p>
-      <w:r>
-        <w:t>Diagrama da arquitetura</w:t>
-      </w:r>
     </w:p>
     <w:p>
       <w:r>
@@ -103,77 +123,33 @@
           <w:ilvl w:val="0"/>
           <w:numId w:val="2"/>
         </w:numPr>
-        <w:rPr>
-          <w:highlight w:val="yellow"/>
-        </w:rPr>
-      </w:pPr>
-      <w:r>
-        <w:rPr>
-          <w:highlight w:val="yellow"/>
-        </w:rPr>
-        <w:t xml:space="preserve">O sistema deve identificar </w:t>
-      </w:r>
-      <w:r>
-        <w:rPr>
-          <w:i/>
-          <w:iCs/>
-          <w:highlight w:val="yellow"/>
-        </w:rPr>
-        <w:t>bugs</w:t>
-      </w:r>
-      <w:r>
-        <w:rPr>
-          <w:highlight w:val="yellow"/>
-        </w:rPr>
-        <w:t xml:space="preserve">, </w:t>
-      </w:r>
-      <w:proofErr w:type="spellStart"/>
-      <w:r>
-        <w:rPr>
-          <w:i/>
-          <w:iCs/>
-          <w:highlight w:val="yellow"/>
-        </w:rPr>
-        <w:t>code</w:t>
-      </w:r>
-      <w:proofErr w:type="spellEnd"/>
-      <w:r>
-        <w:rPr>
-          <w:i/>
-          <w:iCs/>
-          <w:highlight w:val="yellow"/>
-        </w:rPr>
-        <w:t xml:space="preserve"> </w:t>
-      </w:r>
-      <w:proofErr w:type="spellStart"/>
-      <w:r>
-        <w:rPr>
-          <w:i/>
-          <w:iCs/>
-          <w:highlight w:val="yellow"/>
-        </w:rPr>
-        <w:t>smells</w:t>
-      </w:r>
-      <w:proofErr w:type="spellEnd"/>
-      <w:r>
-        <w:rPr>
-          <w:highlight w:val="yellow"/>
-        </w:rPr>
-        <w:t xml:space="preserve"> e </w:t>
-      </w:r>
-      <w:r>
-        <w:rPr>
-          <w:i/>
-          <w:iCs/>
-          <w:highlight w:val="yellow"/>
-        </w:rPr>
-        <w:t>vulnerabilidades</w:t>
-      </w:r>
-      <w:r>
-        <w:rPr>
-          <w:highlight w:val="yellow"/>
-        </w:rPr>
-        <w:t xml:space="preserve"> de segurança???</w:t>
+      </w:pPr>
+      <w:r>
+        <w:t>O sistema deve calcular métricas de qualidade</w:t>
+      </w:r>
+    </w:p>
+    <w:p>
+      <w:pPr>
+        <w:pStyle w:val="PargrafodaLista"/>
+        <w:numPr>
+          <w:ilvl w:val="0"/>
+          <w:numId w:val="13"/>
+        </w:numPr>
+      </w:pPr>
+      <w:r>
+        <w:t>Comentários vs. linhas de código</w:t>
+      </w:r>
+    </w:p>
+    <w:p>
+      <w:pPr>
+        <w:pStyle w:val="PargrafodaLista"/>
+        <w:numPr>
+          <w:ilvl w:val="0"/>
+          <w:numId w:val="13"/>
+        </w:numPr>
+      </w:pPr>
+      <w:r>
+        <w:t>Tamanho de métodos e classes</w:t>
       </w:r>
     </w:p>
     <w:p>
@@ -185,55 +161,545 @@
         </w:numPr>
       </w:pPr>
       <w:r>
-        <w:t>O sistema deve calcular métricas de qualidade</w:t>
-      </w:r>
-    </w:p>
-    <w:p>
-      <w:pPr>
-        <w:pStyle w:val="PargrafodaLista"/>
+        <w:t xml:space="preserve">O sistema deve </w:t>
+      </w:r>
+      <w:r>
+        <w:t xml:space="preserve">permitir ao utilizador definir as métricas a utilizar e os </w:t>
+      </w:r>
+      <w:proofErr w:type="spellStart"/>
+      <w:r>
+        <w:rPr>
+          <w:i/>
+          <w:iCs/>
+        </w:rPr>
+        <w:t>t</w:t>
+      </w:r>
+      <w:r>
+        <w:rPr>
+          <w:i/>
+          <w:iCs/>
+        </w:rPr>
+        <w:t>h</w:t>
+      </w:r>
+      <w:r>
+        <w:rPr>
+          <w:i/>
+          <w:iCs/>
+        </w:rPr>
+        <w:t>r</w:t>
+      </w:r>
+      <w:r>
+        <w:rPr>
+          <w:i/>
+          <w:iCs/>
+        </w:rPr>
+        <w:t>e</w:t>
+      </w:r>
+      <w:r>
+        <w:rPr>
+          <w:i/>
+          <w:iCs/>
+        </w:rPr>
+        <w:t>shold</w:t>
+      </w:r>
+      <w:r>
+        <w:rPr>
+          <w:i/>
+          <w:iCs/>
+        </w:rPr>
+        <w:t>s</w:t>
+      </w:r>
+      <w:proofErr w:type="spellEnd"/>
+      <w:r>
+        <w:t xml:space="preserve"> das mesmas</w:t>
+      </w:r>
+    </w:p>
+    <w:p>
+      <w:pPr>
         <w:numPr>
-          <w:ilvl w:val="0"/>
-          <w:numId w:val="13"/>
+          <w:ilvl w:val="1"/>
+          <w:numId w:val="2"/>
         </w:numPr>
-      </w:pPr>
-      <w:r>
-        <w:t>Cobertura de testes</w:t>
-      </w:r>
-    </w:p>
-    <w:p>
-      <w:pPr>
-        <w:pStyle w:val="PargrafodaLista"/>
+        <w:spacing w:before="100" w:beforeAutospacing="1" w:after="100" w:afterAutospacing="1" w:line="240" w:lineRule="auto"/>
+        <w:rPr>
+          <w:rFonts w:ascii="Times New Roman" w:eastAsia="Times New Roman" w:hAnsi="Times New Roman" w:cs="Times New Roman"/>
+          <w:kern w:val="0"/>
+          <w:lang w:eastAsia="pt-PT"/>
+          <w14:ligatures w14:val="none"/>
+        </w:rPr>
+      </w:pPr>
+      <w:r>
+        <w:rPr>
+          <w:rFonts w:ascii="Times New Roman" w:eastAsia="Times New Roman" w:hAnsi="Times New Roman" w:cs="Times New Roman"/>
+          <w:kern w:val="0"/>
+          <w:lang w:eastAsia="pt-PT"/>
+          <w14:ligatures w14:val="none"/>
+        </w:rPr>
+        <w:t>LOC (</w:t>
+      </w:r>
+      <w:proofErr w:type="spellStart"/>
+      <w:r>
+        <w:rPr>
+          <w:rFonts w:ascii="Times New Roman" w:eastAsia="Times New Roman" w:hAnsi="Times New Roman" w:cs="Times New Roman"/>
+          <w:kern w:val="0"/>
+          <w:lang w:eastAsia="pt-PT"/>
+          <w14:ligatures w14:val="none"/>
+        </w:rPr>
+        <w:t>Lines</w:t>
+      </w:r>
+      <w:proofErr w:type="spellEnd"/>
+      <w:r>
+        <w:rPr>
+          <w:rFonts w:ascii="Times New Roman" w:eastAsia="Times New Roman" w:hAnsi="Times New Roman" w:cs="Times New Roman"/>
+          <w:kern w:val="0"/>
+          <w:lang w:eastAsia="pt-PT"/>
+          <w14:ligatures w14:val="none"/>
+        </w:rPr>
+        <w:t xml:space="preserve"> </w:t>
+      </w:r>
+      <w:proofErr w:type="spellStart"/>
+      <w:r>
+        <w:rPr>
+          <w:rFonts w:ascii="Times New Roman" w:eastAsia="Times New Roman" w:hAnsi="Times New Roman" w:cs="Times New Roman"/>
+          <w:kern w:val="0"/>
+          <w:lang w:eastAsia="pt-PT"/>
+          <w14:ligatures w14:val="none"/>
+        </w:rPr>
+        <w:t>of</w:t>
+      </w:r>
+      <w:proofErr w:type="spellEnd"/>
+      <w:r>
+        <w:rPr>
+          <w:rFonts w:ascii="Times New Roman" w:eastAsia="Times New Roman" w:hAnsi="Times New Roman" w:cs="Times New Roman"/>
+          <w:kern w:val="0"/>
+          <w:lang w:eastAsia="pt-PT"/>
+          <w14:ligatures w14:val="none"/>
+        </w:rPr>
+        <w:t xml:space="preserve"> </w:t>
+      </w:r>
+      <w:proofErr w:type="spellStart"/>
+      <w:r>
+        <w:rPr>
+          <w:rFonts w:ascii="Times New Roman" w:eastAsia="Times New Roman" w:hAnsi="Times New Roman" w:cs="Times New Roman"/>
+          <w:kern w:val="0"/>
+          <w:lang w:eastAsia="pt-PT"/>
+          <w14:ligatures w14:val="none"/>
+        </w:rPr>
+        <w:t>Code</w:t>
+      </w:r>
+      <w:proofErr w:type="spellEnd"/>
+      <w:r>
+        <w:rPr>
+          <w:rFonts w:ascii="Times New Roman" w:eastAsia="Times New Roman" w:hAnsi="Times New Roman" w:cs="Times New Roman"/>
+          <w:kern w:val="0"/>
+          <w:lang w:eastAsia="pt-PT"/>
+          <w14:ligatures w14:val="none"/>
+        </w:rPr>
+        <w:t>): número de linhas de código por classe e por método;</w:t>
+      </w:r>
+    </w:p>
+    <w:p>
+      <w:pPr>
         <w:numPr>
-          <w:ilvl w:val="0"/>
-          <w:numId w:val="13"/>
+          <w:ilvl w:val="1"/>
+          <w:numId w:val="2"/>
         </w:numPr>
-      </w:pPr>
-      <w:r>
-        <w:t>Duplicação de código</w:t>
-      </w:r>
-    </w:p>
-    <w:p>
-      <w:pPr>
-        <w:pStyle w:val="PargrafodaLista"/>
+        <w:spacing w:before="100" w:beforeAutospacing="1" w:after="100" w:afterAutospacing="1" w:line="240" w:lineRule="auto"/>
+        <w:rPr>
+          <w:rFonts w:ascii="Times New Roman" w:eastAsia="Times New Roman" w:hAnsi="Times New Roman" w:cs="Times New Roman"/>
+          <w:kern w:val="0"/>
+          <w:lang w:eastAsia="pt-PT"/>
+          <w14:ligatures w14:val="none"/>
+        </w:rPr>
+      </w:pPr>
+      <w:r>
+        <w:rPr>
+          <w:rFonts w:ascii="Times New Roman" w:eastAsia="Times New Roman" w:hAnsi="Times New Roman" w:cs="Times New Roman"/>
+          <w:kern w:val="0"/>
+          <w:lang w:eastAsia="pt-PT"/>
+          <w14:ligatures w14:val="none"/>
+        </w:rPr>
+        <w:t>Número de atributos e métodos;</w:t>
+      </w:r>
+    </w:p>
+    <w:p>
+      <w:pPr>
         <w:numPr>
-          <w:ilvl w:val="0"/>
-          <w:numId w:val="13"/>
+          <w:ilvl w:val="1"/>
+          <w:numId w:val="2"/>
         </w:numPr>
-      </w:pPr>
-      <w:r>
-        <w:t>Comentários vs. linhas de código</w:t>
-      </w:r>
-    </w:p>
-    <w:p>
-      <w:pPr>
-        <w:pStyle w:val="PargrafodaLista"/>
+        <w:spacing w:before="100" w:beforeAutospacing="1" w:after="100" w:afterAutospacing="1" w:line="240" w:lineRule="auto"/>
+        <w:rPr>
+          <w:rFonts w:ascii="Times New Roman" w:eastAsia="Times New Roman" w:hAnsi="Times New Roman" w:cs="Times New Roman"/>
+          <w:kern w:val="0"/>
+          <w:lang w:eastAsia="pt-PT"/>
+          <w14:ligatures w14:val="none"/>
+        </w:rPr>
+      </w:pPr>
+      <w:r>
+        <w:rPr>
+          <w:rFonts w:ascii="Times New Roman" w:eastAsia="Times New Roman" w:hAnsi="Times New Roman" w:cs="Times New Roman"/>
+          <w:kern w:val="0"/>
+          <w:lang w:eastAsia="pt-PT"/>
+          <w14:ligatures w14:val="none"/>
+        </w:rPr>
+        <w:t xml:space="preserve">Complexidade </w:t>
+      </w:r>
+      <w:proofErr w:type="spellStart"/>
+      <w:r>
+        <w:rPr>
+          <w:rFonts w:ascii="Times New Roman" w:eastAsia="Times New Roman" w:hAnsi="Times New Roman" w:cs="Times New Roman"/>
+          <w:kern w:val="0"/>
+          <w:lang w:eastAsia="pt-PT"/>
+          <w14:ligatures w14:val="none"/>
+        </w:rPr>
+        <w:t>ciclomática</w:t>
+      </w:r>
+      <w:proofErr w:type="spellEnd"/>
+      <w:r>
+        <w:rPr>
+          <w:rFonts w:ascii="Times New Roman" w:eastAsia="Times New Roman" w:hAnsi="Times New Roman" w:cs="Times New Roman"/>
+          <w:kern w:val="0"/>
+          <w:lang w:eastAsia="pt-PT"/>
+          <w14:ligatures w14:val="none"/>
+        </w:rPr>
+        <w:t xml:space="preserve"> de </w:t>
+      </w:r>
+      <w:proofErr w:type="spellStart"/>
+      <w:r>
+        <w:rPr>
+          <w:rFonts w:ascii="Times New Roman" w:eastAsia="Times New Roman" w:hAnsi="Times New Roman" w:cs="Times New Roman"/>
+          <w:kern w:val="0"/>
+          <w:lang w:eastAsia="pt-PT"/>
+          <w14:ligatures w14:val="none"/>
+        </w:rPr>
+        <w:t>McCabe</w:t>
+      </w:r>
+      <w:proofErr w:type="spellEnd"/>
+      <w:r>
+        <w:rPr>
+          <w:rFonts w:ascii="Times New Roman" w:eastAsia="Times New Roman" w:hAnsi="Times New Roman" w:cs="Times New Roman"/>
+          <w:kern w:val="0"/>
+          <w:lang w:eastAsia="pt-PT"/>
+          <w14:ligatures w14:val="none"/>
+        </w:rPr>
+        <w:t xml:space="preserve"> por método;</w:t>
+      </w:r>
+    </w:p>
+    <w:p>
+      <w:pPr>
         <w:numPr>
-          <w:ilvl w:val="0"/>
-          <w:numId w:val="13"/>
+          <w:ilvl w:val="1"/>
+          <w:numId w:val="2"/>
         </w:numPr>
-      </w:pPr>
-      <w:r>
-        <w:t>Tamanho médio de métodos e classes</w:t>
+        <w:spacing w:before="100" w:beforeAutospacing="1" w:after="100" w:afterAutospacing="1" w:line="240" w:lineRule="auto"/>
+        <w:rPr>
+          <w:rFonts w:ascii="Times New Roman" w:eastAsia="Times New Roman" w:hAnsi="Times New Roman" w:cs="Times New Roman"/>
+          <w:kern w:val="0"/>
+          <w:lang w:eastAsia="pt-PT"/>
+          <w14:ligatures w14:val="none"/>
+        </w:rPr>
+      </w:pPr>
+      <w:r>
+        <w:rPr>
+          <w:rFonts w:ascii="Times New Roman" w:eastAsia="Times New Roman" w:hAnsi="Times New Roman" w:cs="Times New Roman"/>
+          <w:kern w:val="0"/>
+          <w:lang w:eastAsia="pt-PT"/>
+          <w14:ligatures w14:val="none"/>
+        </w:rPr>
+        <w:t>CBO (</w:t>
+      </w:r>
+      <w:proofErr w:type="spellStart"/>
+      <w:r>
+        <w:rPr>
+          <w:rFonts w:ascii="Times New Roman" w:eastAsia="Times New Roman" w:hAnsi="Times New Roman" w:cs="Times New Roman"/>
+          <w:kern w:val="0"/>
+          <w:lang w:eastAsia="pt-PT"/>
+          <w14:ligatures w14:val="none"/>
+        </w:rPr>
+        <w:t>Coupling</w:t>
+      </w:r>
+      <w:proofErr w:type="spellEnd"/>
+      <w:r>
+        <w:rPr>
+          <w:rFonts w:ascii="Times New Roman" w:eastAsia="Times New Roman" w:hAnsi="Times New Roman" w:cs="Times New Roman"/>
+          <w:kern w:val="0"/>
+          <w:lang w:eastAsia="pt-PT"/>
+          <w14:ligatures w14:val="none"/>
+        </w:rPr>
+        <w:t xml:space="preserve"> </w:t>
+      </w:r>
+      <w:proofErr w:type="spellStart"/>
+      <w:r>
+        <w:rPr>
+          <w:rFonts w:ascii="Times New Roman" w:eastAsia="Times New Roman" w:hAnsi="Times New Roman" w:cs="Times New Roman"/>
+          <w:kern w:val="0"/>
+          <w:lang w:eastAsia="pt-PT"/>
+          <w14:ligatures w14:val="none"/>
+        </w:rPr>
+        <w:t>Between</w:t>
+      </w:r>
+      <w:proofErr w:type="spellEnd"/>
+      <w:r>
+        <w:rPr>
+          <w:rFonts w:ascii="Times New Roman" w:eastAsia="Times New Roman" w:hAnsi="Times New Roman" w:cs="Times New Roman"/>
+          <w:kern w:val="0"/>
+          <w:lang w:eastAsia="pt-PT"/>
+          <w14:ligatures w14:val="none"/>
+        </w:rPr>
+        <w:t xml:space="preserve"> </w:t>
+      </w:r>
+      <w:proofErr w:type="spellStart"/>
+      <w:r>
+        <w:rPr>
+          <w:rFonts w:ascii="Times New Roman" w:eastAsia="Times New Roman" w:hAnsi="Times New Roman" w:cs="Times New Roman"/>
+          <w:kern w:val="0"/>
+          <w:lang w:eastAsia="pt-PT"/>
+          <w14:ligatures w14:val="none"/>
+        </w:rPr>
+        <w:t>Objects</w:t>
+      </w:r>
+      <w:proofErr w:type="spellEnd"/>
+      <w:r>
+        <w:rPr>
+          <w:rFonts w:ascii="Times New Roman" w:eastAsia="Times New Roman" w:hAnsi="Times New Roman" w:cs="Times New Roman"/>
+          <w:kern w:val="0"/>
+          <w:lang w:eastAsia="pt-PT"/>
+          <w14:ligatures w14:val="none"/>
+        </w:rPr>
+        <w:t>): número de classes acopladas;</w:t>
+      </w:r>
+    </w:p>
+    <w:p>
+      <w:pPr>
+        <w:numPr>
+          <w:ilvl w:val="1"/>
+          <w:numId w:val="2"/>
+        </w:numPr>
+        <w:spacing w:before="100" w:beforeAutospacing="1" w:after="100" w:afterAutospacing="1" w:line="240" w:lineRule="auto"/>
+        <w:rPr>
+          <w:rFonts w:ascii="Times New Roman" w:eastAsia="Times New Roman" w:hAnsi="Times New Roman" w:cs="Times New Roman"/>
+          <w:kern w:val="0"/>
+          <w:lang w:eastAsia="pt-PT"/>
+          <w14:ligatures w14:val="none"/>
+        </w:rPr>
+      </w:pPr>
+      <w:r>
+        <w:rPr>
+          <w:rFonts w:ascii="Times New Roman" w:eastAsia="Times New Roman" w:hAnsi="Times New Roman" w:cs="Times New Roman"/>
+          <w:kern w:val="0"/>
+          <w:lang w:eastAsia="pt-PT"/>
+          <w14:ligatures w14:val="none"/>
+        </w:rPr>
+        <w:t>DIT (</w:t>
+      </w:r>
+      <w:proofErr w:type="spellStart"/>
+      <w:r>
+        <w:rPr>
+          <w:rFonts w:ascii="Times New Roman" w:eastAsia="Times New Roman" w:hAnsi="Times New Roman" w:cs="Times New Roman"/>
+          <w:kern w:val="0"/>
+          <w:lang w:eastAsia="pt-PT"/>
+          <w14:ligatures w14:val="none"/>
+        </w:rPr>
+        <w:t>Depth</w:t>
+      </w:r>
+      <w:proofErr w:type="spellEnd"/>
+      <w:r>
+        <w:rPr>
+          <w:rFonts w:ascii="Times New Roman" w:eastAsia="Times New Roman" w:hAnsi="Times New Roman" w:cs="Times New Roman"/>
+          <w:kern w:val="0"/>
+          <w:lang w:eastAsia="pt-PT"/>
+          <w14:ligatures w14:val="none"/>
+        </w:rPr>
+        <w:t xml:space="preserve"> </w:t>
+      </w:r>
+      <w:proofErr w:type="spellStart"/>
+      <w:r>
+        <w:rPr>
+          <w:rFonts w:ascii="Times New Roman" w:eastAsia="Times New Roman" w:hAnsi="Times New Roman" w:cs="Times New Roman"/>
+          <w:kern w:val="0"/>
+          <w:lang w:eastAsia="pt-PT"/>
+          <w14:ligatures w14:val="none"/>
+        </w:rPr>
+        <w:t>of</w:t>
+      </w:r>
+      <w:proofErr w:type="spellEnd"/>
+      <w:r>
+        <w:rPr>
+          <w:rFonts w:ascii="Times New Roman" w:eastAsia="Times New Roman" w:hAnsi="Times New Roman" w:cs="Times New Roman"/>
+          <w:kern w:val="0"/>
+          <w:lang w:eastAsia="pt-PT"/>
+          <w14:ligatures w14:val="none"/>
+        </w:rPr>
+        <w:t xml:space="preserve"> </w:t>
+      </w:r>
+      <w:proofErr w:type="spellStart"/>
+      <w:r>
+        <w:rPr>
+          <w:rFonts w:ascii="Times New Roman" w:eastAsia="Times New Roman" w:hAnsi="Times New Roman" w:cs="Times New Roman"/>
+          <w:kern w:val="0"/>
+          <w:lang w:eastAsia="pt-PT"/>
+          <w14:ligatures w14:val="none"/>
+        </w:rPr>
+        <w:t>Inheritance</w:t>
+      </w:r>
+      <w:proofErr w:type="spellEnd"/>
+      <w:r>
+        <w:rPr>
+          <w:rFonts w:ascii="Times New Roman" w:eastAsia="Times New Roman" w:hAnsi="Times New Roman" w:cs="Times New Roman"/>
+          <w:kern w:val="0"/>
+          <w:lang w:eastAsia="pt-PT"/>
+          <w14:ligatures w14:val="none"/>
+        </w:rPr>
+        <w:t xml:space="preserve"> </w:t>
+      </w:r>
+      <w:proofErr w:type="spellStart"/>
+      <w:r>
+        <w:rPr>
+          <w:rFonts w:ascii="Times New Roman" w:eastAsia="Times New Roman" w:hAnsi="Times New Roman" w:cs="Times New Roman"/>
+          <w:kern w:val="0"/>
+          <w:lang w:eastAsia="pt-PT"/>
+          <w14:ligatures w14:val="none"/>
+        </w:rPr>
+        <w:t>Tree</w:t>
+      </w:r>
+      <w:proofErr w:type="spellEnd"/>
+      <w:r>
+        <w:rPr>
+          <w:rFonts w:ascii="Times New Roman" w:eastAsia="Times New Roman" w:hAnsi="Times New Roman" w:cs="Times New Roman"/>
+          <w:kern w:val="0"/>
+          <w:lang w:eastAsia="pt-PT"/>
+          <w14:ligatures w14:val="none"/>
+        </w:rPr>
+        <w:t>): profundidade na hierarquia de herança;</w:t>
+      </w:r>
+    </w:p>
+    <w:p>
+      <w:pPr>
+        <w:numPr>
+          <w:ilvl w:val="1"/>
+          <w:numId w:val="2"/>
+        </w:numPr>
+        <w:spacing w:before="100" w:beforeAutospacing="1" w:after="100" w:afterAutospacing="1" w:line="240" w:lineRule="auto"/>
+        <w:rPr>
+          <w:rFonts w:ascii="Times New Roman" w:eastAsia="Times New Roman" w:hAnsi="Times New Roman" w:cs="Times New Roman"/>
+          <w:kern w:val="0"/>
+          <w:lang w:eastAsia="pt-PT"/>
+          <w14:ligatures w14:val="none"/>
+        </w:rPr>
+      </w:pPr>
+      <w:r>
+        <w:rPr>
+          <w:rFonts w:ascii="Times New Roman" w:eastAsia="Times New Roman" w:hAnsi="Times New Roman" w:cs="Times New Roman"/>
+          <w:kern w:val="0"/>
+          <w:lang w:eastAsia="pt-PT"/>
+          <w14:ligatures w14:val="none"/>
+        </w:rPr>
+        <w:t>NOC (</w:t>
+      </w:r>
+      <w:proofErr w:type="spellStart"/>
+      <w:r>
+        <w:rPr>
+          <w:rFonts w:ascii="Times New Roman" w:eastAsia="Times New Roman" w:hAnsi="Times New Roman" w:cs="Times New Roman"/>
+          <w:kern w:val="0"/>
+          <w:lang w:eastAsia="pt-PT"/>
+          <w14:ligatures w14:val="none"/>
+        </w:rPr>
+        <w:t>Number</w:t>
+      </w:r>
+      <w:proofErr w:type="spellEnd"/>
+      <w:r>
+        <w:rPr>
+          <w:rFonts w:ascii="Times New Roman" w:eastAsia="Times New Roman" w:hAnsi="Times New Roman" w:cs="Times New Roman"/>
+          <w:kern w:val="0"/>
+          <w:lang w:eastAsia="pt-PT"/>
+          <w14:ligatures w14:val="none"/>
+        </w:rPr>
+        <w:t xml:space="preserve"> </w:t>
+      </w:r>
+      <w:proofErr w:type="spellStart"/>
+      <w:r>
+        <w:rPr>
+          <w:rFonts w:ascii="Times New Roman" w:eastAsia="Times New Roman" w:hAnsi="Times New Roman" w:cs="Times New Roman"/>
+          <w:kern w:val="0"/>
+          <w:lang w:eastAsia="pt-PT"/>
+          <w14:ligatures w14:val="none"/>
+        </w:rPr>
+        <w:t>of</w:t>
+      </w:r>
+      <w:proofErr w:type="spellEnd"/>
+      <w:r>
+        <w:rPr>
+          <w:rFonts w:ascii="Times New Roman" w:eastAsia="Times New Roman" w:hAnsi="Times New Roman" w:cs="Times New Roman"/>
+          <w:kern w:val="0"/>
+          <w:lang w:eastAsia="pt-PT"/>
+          <w14:ligatures w14:val="none"/>
+        </w:rPr>
+        <w:t xml:space="preserve"> </w:t>
+      </w:r>
+      <w:proofErr w:type="spellStart"/>
+      <w:r>
+        <w:rPr>
+          <w:rFonts w:ascii="Times New Roman" w:eastAsia="Times New Roman" w:hAnsi="Times New Roman" w:cs="Times New Roman"/>
+          <w:kern w:val="0"/>
+          <w:lang w:eastAsia="pt-PT"/>
+          <w14:ligatures w14:val="none"/>
+        </w:rPr>
+        <w:t>Children</w:t>
+      </w:r>
+      <w:proofErr w:type="spellEnd"/>
+      <w:r>
+        <w:rPr>
+          <w:rFonts w:ascii="Times New Roman" w:eastAsia="Times New Roman" w:hAnsi="Times New Roman" w:cs="Times New Roman"/>
+          <w:kern w:val="0"/>
+          <w:lang w:eastAsia="pt-PT"/>
+          <w14:ligatures w14:val="none"/>
+        </w:rPr>
+        <w:t>): número de subclasses diretas;</w:t>
+      </w:r>
+    </w:p>
+    <w:p>
+      <w:pPr>
+        <w:numPr>
+          <w:ilvl w:val="1"/>
+          <w:numId w:val="2"/>
+        </w:numPr>
+        <w:spacing w:before="100" w:beforeAutospacing="1" w:after="100" w:afterAutospacing="1" w:line="240" w:lineRule="auto"/>
+        <w:rPr>
+          <w:rFonts w:ascii="Times New Roman" w:eastAsia="Times New Roman" w:hAnsi="Times New Roman" w:cs="Times New Roman"/>
+          <w:kern w:val="0"/>
+          <w:lang w:val="en-US" w:eastAsia="pt-PT"/>
+          <w14:ligatures w14:val="none"/>
+        </w:rPr>
+      </w:pPr>
+      <w:r>
+        <w:rPr>
+          <w:rFonts w:ascii="Times New Roman" w:eastAsia="Times New Roman" w:hAnsi="Times New Roman" w:cs="Times New Roman"/>
+          <w:kern w:val="0"/>
+          <w:lang w:val="en-US" w:eastAsia="pt-PT"/>
+          <w14:ligatures w14:val="none"/>
+        </w:rPr>
+        <w:t>(</w:t>
+      </w:r>
+      <w:proofErr w:type="spellStart"/>
+      <w:r>
+        <w:rPr>
+          <w:rFonts w:ascii="Times New Roman" w:eastAsia="Times New Roman" w:hAnsi="Times New Roman" w:cs="Times New Roman"/>
+          <w:kern w:val="0"/>
+          <w:lang w:val="en-US" w:eastAsia="pt-PT"/>
+          <w14:ligatures w14:val="none"/>
+        </w:rPr>
+        <w:t>Opcional</w:t>
+      </w:r>
+      <w:proofErr w:type="spellEnd"/>
+      <w:r>
+        <w:rPr>
+          <w:rFonts w:ascii="Times New Roman" w:eastAsia="Times New Roman" w:hAnsi="Times New Roman" w:cs="Times New Roman"/>
+          <w:kern w:val="0"/>
+          <w:lang w:val="en-US" w:eastAsia="pt-PT"/>
+          <w14:ligatures w14:val="none"/>
+        </w:rPr>
+        <w:t>) Fan-in / Fan-out, LCOM (Lack of Cohesion of Methods).</w:t>
       </w:r>
     </w:p>
     <w:p>
@@ -245,22 +711,10 @@
         </w:numPr>
       </w:pPr>
       <w:r>
-        <w:t xml:space="preserve">O sistema deve </w:t>
-      </w:r>
-      <w:r>
-        <w:t xml:space="preserve">permitir ao utilizador definir as métricas a utilizar e os </w:t>
-      </w:r>
-      <w:proofErr w:type="spellStart"/>
-      <w:r>
-        <w:rPr>
-          <w:i/>
-          <w:iCs/>
-        </w:rPr>
-        <w:t>trashould</w:t>
-      </w:r>
-      <w:proofErr w:type="spellEnd"/>
-      <w:r>
-        <w:t xml:space="preserve"> das mesmas</w:t>
+        <w:t xml:space="preserve">Exibir relatórios detalhados por projeto e </w:t>
+      </w:r>
+      <w:r>
+        <w:t>classe</w:t>
       </w:r>
     </w:p>
     <w:p>
@@ -270,15 +724,14 @@
           <w:ilvl w:val="0"/>
           <w:numId w:val="2"/>
         </w:numPr>
-        <w:rPr>
-          <w:highlight w:val="yellow"/>
-        </w:rPr>
-      </w:pPr>
-      <w:r>
-        <w:rPr>
-          <w:highlight w:val="yellow"/>
-        </w:rPr>
-        <w:t>O sistema deve gerar uma pontuação global de qualidade do projeto???</w:t>
+      </w:pPr>
+      <w:r>
+        <w:t>Possibilidade de exportar relatórios (PDF, CSV, JSON)</w:t>
+      </w:r>
+    </w:p>
+    <w:p>
+      <w:r>
+        <w:t>Bónus:</w:t>
       </w:r>
     </w:p>
     <w:p>
@@ -286,11 +739,11 @@
         <w:pStyle w:val="PargrafodaLista"/>
         <w:numPr>
           <w:ilvl w:val="0"/>
-          <w:numId w:val="2"/>
+          <w:numId w:val="23"/>
         </w:numPr>
       </w:pPr>
       <w:r>
-        <w:t>Exibir relatórios detalhados por projeto e módulo</w:t>
+        <w:t>O sistema deve gerar uma pontuação global de qualidade do projeto</w:t>
       </w:r>
     </w:p>
     <w:p>
@@ -298,7 +751,7 @@
         <w:pStyle w:val="PargrafodaLista"/>
         <w:numPr>
           <w:ilvl w:val="0"/>
-          <w:numId w:val="2"/>
+          <w:numId w:val="23"/>
         </w:numPr>
       </w:pPr>
       <w:r>
@@ -310,11 +763,23 @@
         <w:pStyle w:val="PargrafodaLista"/>
         <w:numPr>
           <w:ilvl w:val="0"/>
-          <w:numId w:val="2"/>
+          <w:numId w:val="23"/>
         </w:numPr>
       </w:pPr>
       <w:r>
-        <w:t>Possibilidade de exportar relatórios (PDF, CSV, JSON)</w:t>
+        <w:t xml:space="preserve">Gerar </w:t>
+      </w:r>
+      <w:proofErr w:type="spellStart"/>
+      <w:r>
+        <w:rPr>
+          <w:i/>
+          <w:iCs/>
+        </w:rPr>
+        <w:t>dashboards</w:t>
+      </w:r>
+      <w:proofErr w:type="spellEnd"/>
+      <w:r>
+        <w:t xml:space="preserve"> interativos com gráficos e métricas de evolução</w:t>
       </w:r>
     </w:p>
     <w:p>
@@ -322,23 +787,23 @@
         <w:pStyle w:val="PargrafodaLista"/>
         <w:numPr>
           <w:ilvl w:val="0"/>
-          <w:numId w:val="2"/>
+          <w:numId w:val="23"/>
         </w:numPr>
       </w:pPr>
       <w:r>
-        <w:t xml:space="preserve">Gerar </w:t>
-      </w:r>
-      <w:proofErr w:type="spellStart"/>
-      <w:r>
-        <w:rPr>
-          <w:i/>
-          <w:iCs/>
-        </w:rPr>
-        <w:t>dashboards</w:t>
-      </w:r>
-      <w:proofErr w:type="spellEnd"/>
-      <w:r>
-        <w:t xml:space="preserve"> interativos com gráficos e métricas de evolução</w:t>
+        <w:t>FAN IN/FAN OUT</w:t>
+      </w:r>
+    </w:p>
+    <w:p>
+      <w:pPr>
+        <w:pStyle w:val="PargrafodaLista"/>
+        <w:numPr>
+          <w:ilvl w:val="0"/>
+          <w:numId w:val="23"/>
+        </w:numPr>
+      </w:pPr>
+      <w:r>
+        <w:t>Falta de coesão entre métodos</w:t>
       </w:r>
     </w:p>
     <w:p>
@@ -360,14 +825,30 @@
           <w:b/>
           <w:bCs/>
         </w:rPr>
-        <w:t xml:space="preserve"> não</w:t>
-      </w:r>
-      <w:r>
-        <w:rPr>
-          <w:b/>
-          <w:bCs/>
-        </w:rPr>
-        <w:t xml:space="preserve"> Funcionais:</w:t>
+        <w:t xml:space="preserve"> </w:t>
+      </w:r>
+      <w:proofErr w:type="gramStart"/>
+      <w:r>
+        <w:rPr>
+          <w:b/>
+          <w:bCs/>
+        </w:rPr>
+        <w:t>não</w:t>
+      </w:r>
+      <w:r>
+        <w:rPr>
+          <w:b/>
+          <w:bCs/>
+        </w:rPr>
+        <w:t xml:space="preserve"> Funcionais</w:t>
+      </w:r>
+      <w:proofErr w:type="gramEnd"/>
+      <w:r>
+        <w:rPr>
+          <w:b/>
+          <w:bCs/>
+        </w:rPr>
+        <w:t>:</w:t>
       </w:r>
     </w:p>
     <w:p>
@@ -453,9 +934,6 @@
     </w:p>
     <w:p/>
     <w:p/>
-    <w:p/>
-    <w:p/>
-    <w:p/>
     <w:p>
       <w:pPr>
         <w:rPr>
@@ -632,7 +1110,565 @@
         <w:t>O tempo de execução e status da análise são registados.</w:t>
       </w:r>
     </w:p>
+    <w:p>
+      <w:pPr>
+        <w:ind w:left="360"/>
+      </w:pPr>
+    </w:p>
+    <w:p>
+      <w:pPr>
+        <w:rPr>
+          <w:b/>
+          <w:bCs/>
+        </w:rPr>
+      </w:pPr>
+      <w:proofErr w:type="spellStart"/>
+      <w:r>
+        <w:rPr>
+          <w:b/>
+          <w:bCs/>
+        </w:rPr>
+        <w:t>U</w:t>
+      </w:r>
+      <w:r>
+        <w:rPr>
+          <w:b/>
+          <w:bCs/>
+        </w:rPr>
+        <w:t>ser</w:t>
+      </w:r>
+      <w:proofErr w:type="spellEnd"/>
+      <w:r>
+        <w:rPr>
+          <w:b/>
+          <w:bCs/>
+        </w:rPr>
+        <w:t xml:space="preserve"> </w:t>
+      </w:r>
+      <w:proofErr w:type="spellStart"/>
+      <w:r>
+        <w:rPr>
+          <w:b/>
+          <w:bCs/>
+        </w:rPr>
+        <w:t>S</w:t>
+      </w:r>
+      <w:r>
+        <w:rPr>
+          <w:b/>
+          <w:bCs/>
+        </w:rPr>
+        <w:t>torie</w:t>
+      </w:r>
+      <w:proofErr w:type="spellEnd"/>
+      <w:r>
+        <w:rPr>
+          <w:b/>
+          <w:bCs/>
+        </w:rPr>
+        <w:t xml:space="preserve"> </w:t>
+      </w:r>
+      <w:r>
+        <w:rPr>
+          <w:b/>
+          <w:bCs/>
+        </w:rPr>
+        <w:t>2</w:t>
+      </w:r>
+      <w:r>
+        <w:rPr>
+          <w:b/>
+          <w:bCs/>
+        </w:rPr>
+        <w:t xml:space="preserve"> </w:t>
+      </w:r>
+      <w:r>
+        <w:rPr>
+          <w:b/>
+          <w:bCs/>
+        </w:rPr>
+        <w:t>– Calcular métricas de qualidade</w:t>
+      </w:r>
+      <w:r>
+        <w:rPr>
+          <w:b/>
+          <w:bCs/>
+        </w:rPr>
+        <w:t xml:space="preserve"> sobre </w:t>
+      </w:r>
+      <w:r>
+        <w:rPr>
+          <w:b/>
+          <w:bCs/>
+        </w:rPr>
+        <w:t>a análise efetuada</w:t>
+      </w:r>
+    </w:p>
+    <w:p>
+      <w:r>
+        <w:t xml:space="preserve">Como </w:t>
+      </w:r>
+      <w:r>
+        <w:t>gestor de equipa</w:t>
+      </w:r>
+      <w:r>
+        <w:t>,</w:t>
+      </w:r>
+      <w:r>
+        <w:t xml:space="preserve"> </w:t>
+      </w:r>
+      <w:r>
+        <w:t xml:space="preserve">quero visualizar </w:t>
+      </w:r>
+      <w:r>
+        <w:t xml:space="preserve">diversas </w:t>
+      </w:r>
+      <w:r>
+        <w:t>métricas de qualidade de cada análise,</w:t>
+      </w:r>
+      <w:r>
+        <w:t xml:space="preserve"> </w:t>
+      </w:r>
+      <w:r>
+        <w:t xml:space="preserve">para que </w:t>
+      </w:r>
+      <w:r>
+        <w:t>poder</w:t>
+      </w:r>
+      <w:r>
+        <w:t xml:space="preserve"> acompanhar o estado geral </w:t>
+      </w:r>
+      <w:r>
+        <w:t>em que se encontra o projeto</w:t>
+      </w:r>
+      <w:r>
+        <w:t>.</w:t>
+      </w:r>
+    </w:p>
+    <w:p>
+      <w:r>
+        <w:rPr>
+          <w:b/>
+          <w:bCs/>
+        </w:rPr>
+        <w:t xml:space="preserve">Critérios de </w:t>
+      </w:r>
+      <w:r>
+        <w:rPr>
+          <w:b/>
+          <w:bCs/>
+        </w:rPr>
+        <w:t>a</w:t>
+      </w:r>
+      <w:r>
+        <w:rPr>
+          <w:b/>
+          <w:bCs/>
+        </w:rPr>
+        <w:t>ceitação:</w:t>
+      </w:r>
+    </w:p>
+    <w:p>
+      <w:pPr>
+        <w:pStyle w:val="PargrafodaLista"/>
+        <w:numPr>
+          <w:ilvl w:val="0"/>
+          <w:numId w:val="17"/>
+        </w:numPr>
+      </w:pPr>
+      <w:r>
+        <w:t>O sistema calcula e apresenta as seguintes métricas:</w:t>
+      </w:r>
+    </w:p>
+    <w:p>
+      <w:pPr>
+        <w:pStyle w:val="PargrafodaLista"/>
+        <w:numPr>
+          <w:ilvl w:val="1"/>
+          <w:numId w:val="17"/>
+        </w:numPr>
+      </w:pPr>
+      <w:r>
+        <w:t>Cobertura de testes</w:t>
+      </w:r>
+      <w:r>
+        <w:t>;</w:t>
+      </w:r>
+    </w:p>
+    <w:p>
+      <w:pPr>
+        <w:pStyle w:val="PargrafodaLista"/>
+        <w:numPr>
+          <w:ilvl w:val="1"/>
+          <w:numId w:val="17"/>
+        </w:numPr>
+      </w:pPr>
+      <w:r>
+        <w:t>Duplicação de código</w:t>
+      </w:r>
+      <w:r>
+        <w:t>;</w:t>
+      </w:r>
+    </w:p>
+    <w:p>
+      <w:pPr>
+        <w:pStyle w:val="PargrafodaLista"/>
+        <w:numPr>
+          <w:ilvl w:val="1"/>
+          <w:numId w:val="17"/>
+        </w:numPr>
+      </w:pPr>
+      <w:r>
+        <w:t>Comentários vs. linhas de código</w:t>
+      </w:r>
+      <w:r>
+        <w:t>;</w:t>
+      </w:r>
+    </w:p>
+    <w:p>
+      <w:pPr>
+        <w:pStyle w:val="PargrafodaLista"/>
+        <w:numPr>
+          <w:ilvl w:val="1"/>
+          <w:numId w:val="17"/>
+        </w:numPr>
+      </w:pPr>
+      <w:r>
+        <w:t>Tamanho médio de métodos e classes</w:t>
+      </w:r>
+      <w:r>
+        <w:t>.</w:t>
+      </w:r>
+    </w:p>
+    <w:p>
+      <w:pPr>
+        <w:pStyle w:val="PargrafodaLista"/>
+        <w:numPr>
+          <w:ilvl w:val="0"/>
+          <w:numId w:val="17"/>
+        </w:numPr>
+      </w:pPr>
+      <w:r>
+        <w:t>As métricas são guardadas</w:t>
+      </w:r>
+      <w:r>
+        <w:t xml:space="preserve"> na base de dados</w:t>
+      </w:r>
+      <w:r>
+        <w:t xml:space="preserve"> e comparáveis entre análises</w:t>
+      </w:r>
+      <w:r>
+        <w:t>;</w:t>
+      </w:r>
+    </w:p>
+    <w:p>
+      <w:pPr>
+        <w:pStyle w:val="PargrafodaLista"/>
+        <w:numPr>
+          <w:ilvl w:val="0"/>
+          <w:numId w:val="17"/>
+        </w:numPr>
+      </w:pPr>
+      <w:r>
+        <w:t>Cada métrica mostra o valor atual e o valor d</w:t>
+      </w:r>
+      <w:r>
+        <w:t>o</w:t>
+      </w:r>
+      <w:r>
+        <w:t xml:space="preserve"> </w:t>
+      </w:r>
+      <w:proofErr w:type="spellStart"/>
+      <w:r>
+        <w:rPr>
+          <w:i/>
+          <w:iCs/>
+        </w:rPr>
+        <w:t>threshold</w:t>
+      </w:r>
+      <w:proofErr w:type="spellEnd"/>
+      <w:r>
+        <w:t xml:space="preserve"> configurado se aplicável.</w:t>
+      </w:r>
+    </w:p>
+    <w:p>
+      <w:pPr>
+        <w:rPr>
+          <w:b/>
+          <w:bCs/>
+        </w:rPr>
+      </w:pPr>
+    </w:p>
+    <w:p>
+      <w:pPr>
+        <w:rPr>
+          <w:b/>
+          <w:bCs/>
+        </w:rPr>
+      </w:pPr>
+      <w:proofErr w:type="spellStart"/>
+      <w:r>
+        <w:rPr>
+          <w:b/>
+          <w:bCs/>
+        </w:rPr>
+        <w:t>U</w:t>
+      </w:r>
+      <w:r>
+        <w:rPr>
+          <w:b/>
+          <w:bCs/>
+        </w:rPr>
+        <w:t>ser</w:t>
+      </w:r>
+      <w:proofErr w:type="spellEnd"/>
+      <w:r>
+        <w:rPr>
+          <w:b/>
+          <w:bCs/>
+        </w:rPr>
+        <w:t xml:space="preserve"> </w:t>
+      </w:r>
+      <w:proofErr w:type="spellStart"/>
+      <w:r>
+        <w:rPr>
+          <w:b/>
+          <w:bCs/>
+        </w:rPr>
+        <w:t>S</w:t>
+      </w:r>
+      <w:r>
+        <w:rPr>
+          <w:b/>
+          <w:bCs/>
+        </w:rPr>
+        <w:t>torie</w:t>
+      </w:r>
+      <w:proofErr w:type="spellEnd"/>
+      <w:r>
+        <w:rPr>
+          <w:b/>
+          <w:bCs/>
+        </w:rPr>
+        <w:t xml:space="preserve"> </w:t>
+      </w:r>
+      <w:r>
+        <w:rPr>
+          <w:b/>
+          <w:bCs/>
+        </w:rPr>
+        <w:t>3</w:t>
+      </w:r>
+      <w:r>
+        <w:rPr>
+          <w:b/>
+          <w:bCs/>
+        </w:rPr>
+        <w:t xml:space="preserve"> </w:t>
+      </w:r>
+      <w:r>
+        <w:rPr>
+          <w:b/>
+          <w:bCs/>
+        </w:rPr>
+        <w:t xml:space="preserve">– Definir </w:t>
+      </w:r>
+      <w:r>
+        <w:rPr>
+          <w:b/>
+          <w:bCs/>
+        </w:rPr>
+        <w:t xml:space="preserve">as </w:t>
+      </w:r>
+      <w:r>
+        <w:rPr>
+          <w:b/>
+          <w:bCs/>
+        </w:rPr>
+        <w:t xml:space="preserve">métricas e </w:t>
+      </w:r>
+      <w:proofErr w:type="spellStart"/>
+      <w:r>
+        <w:rPr>
+          <w:b/>
+          <w:bCs/>
+          <w:i/>
+          <w:iCs/>
+        </w:rPr>
+        <w:t>thresholds</w:t>
+      </w:r>
+      <w:proofErr w:type="spellEnd"/>
+      <w:r>
+        <w:rPr>
+          <w:b/>
+          <w:bCs/>
+        </w:rPr>
+        <w:t xml:space="preserve"> personalizados</w:t>
+      </w:r>
+    </w:p>
+    <w:p>
+      <w:r>
+        <w:t xml:space="preserve">Como </w:t>
+      </w:r>
+      <w:r>
+        <w:t>gestor</w:t>
+      </w:r>
+      <w:r>
+        <w:t xml:space="preserve"> d</w:t>
+      </w:r>
+      <w:r>
+        <w:t>o</w:t>
+      </w:r>
+      <w:r>
+        <w:t xml:space="preserve"> projeto,</w:t>
+      </w:r>
+      <w:r>
+        <w:t xml:space="preserve"> </w:t>
+      </w:r>
+      <w:r>
+        <w:t xml:space="preserve">quero </w:t>
+      </w:r>
+      <w:r>
+        <w:t>personalizar</w:t>
+      </w:r>
+      <w:r>
+        <w:t xml:space="preserve"> </w:t>
+      </w:r>
+      <w:r>
+        <w:t>as</w:t>
+      </w:r>
+      <w:r>
+        <w:t xml:space="preserve"> métricas de qualidade </w:t>
+      </w:r>
+      <w:r>
+        <w:t>que vo</w:t>
+      </w:r>
+      <w:r>
+        <w:t>u</w:t>
+      </w:r>
+      <w:r>
+        <w:t xml:space="preserve"> </w:t>
+      </w:r>
+      <w:r>
+        <w:t xml:space="preserve">usar e os </w:t>
+      </w:r>
+      <w:proofErr w:type="spellStart"/>
+      <w:r>
+        <w:rPr>
+          <w:i/>
+          <w:iCs/>
+        </w:rPr>
+        <w:t>thresholds</w:t>
+      </w:r>
+      <w:proofErr w:type="spellEnd"/>
+      <w:r>
+        <w:t xml:space="preserve"> </w:t>
+      </w:r>
+      <w:r>
+        <w:t>pertencentes a</w:t>
+      </w:r>
+      <w:r>
+        <w:t xml:space="preserve"> cada uma,</w:t>
+      </w:r>
+      <w:r>
+        <w:t xml:space="preserve"> </w:t>
+      </w:r>
+      <w:r>
+        <w:t xml:space="preserve">para que </w:t>
+      </w:r>
+      <w:r>
+        <w:t xml:space="preserve">o </w:t>
+      </w:r>
+      <w:r>
+        <w:t xml:space="preserve">projeto siga </w:t>
+      </w:r>
+      <w:r>
+        <w:t>as boas práticas definidas para o desenvolvimento do código</w:t>
+      </w:r>
+      <w:r>
+        <w:t>.</w:t>
+      </w:r>
+    </w:p>
+    <w:p>
+      <w:r>
+        <w:rPr>
+          <w:b/>
+          <w:bCs/>
+        </w:rPr>
+        <w:t xml:space="preserve">Critérios de </w:t>
+      </w:r>
+      <w:r>
+        <w:rPr>
+          <w:b/>
+          <w:bCs/>
+        </w:rPr>
+        <w:t>a</w:t>
+      </w:r>
+      <w:r>
+        <w:rPr>
+          <w:b/>
+          <w:bCs/>
+        </w:rPr>
+        <w:t>ceitação:</w:t>
+      </w:r>
+    </w:p>
+    <w:p>
+      <w:pPr>
+        <w:pStyle w:val="PargrafodaLista"/>
+        <w:numPr>
+          <w:ilvl w:val="0"/>
+          <w:numId w:val="18"/>
+        </w:numPr>
+      </w:pPr>
+      <w:r>
+        <w:t>O utilizador pode ativar/desativar métricas</w:t>
+      </w:r>
+      <w:r>
+        <w:t>;</w:t>
+      </w:r>
+    </w:p>
+    <w:p>
+      <w:pPr>
+        <w:pStyle w:val="PargrafodaLista"/>
+        <w:numPr>
+          <w:ilvl w:val="0"/>
+          <w:numId w:val="18"/>
+        </w:numPr>
+      </w:pPr>
+      <w:r>
+        <w:t xml:space="preserve">Pode definir </w:t>
+      </w:r>
+      <w:proofErr w:type="spellStart"/>
+      <w:r>
+        <w:rPr>
+          <w:i/>
+          <w:iCs/>
+        </w:rPr>
+        <w:t>thresholds</w:t>
+      </w:r>
+      <w:proofErr w:type="spellEnd"/>
+      <w:r>
+        <w:t>, consoante as necessidades de cada projeto</w:t>
+      </w:r>
+      <w:r>
+        <w:t>;</w:t>
+      </w:r>
+    </w:p>
+    <w:p>
+      <w:pPr>
+        <w:pStyle w:val="PargrafodaLista"/>
+        <w:numPr>
+          <w:ilvl w:val="0"/>
+          <w:numId w:val="18"/>
+        </w:numPr>
+      </w:pPr>
+      <w:r>
+        <w:t>Alterações são registadas em log de auditoria.</w:t>
+      </w:r>
+    </w:p>
     <w:p/>
+    <w:p/>
+    <w:p/>
     <w:p>
       <w:pPr>
         <w:rPr>
@@ -646,6 +1682,7 @@
           <w:b/>
           <w:bCs/>
         </w:rPr>
+        <w:lastRenderedPageBreak/>
         <w:t>U</w:t>
       </w:r>
       <w:r>
@@ -684,7 +1721,401 @@
           <w:b/>
           <w:bCs/>
         </w:rPr>
-        <w:t xml:space="preserve"> 2 </w:t>
+        <w:t xml:space="preserve"> </w:t>
+      </w:r>
+      <w:r>
+        <w:rPr>
+          <w:b/>
+          <w:bCs/>
+        </w:rPr>
+        <w:t>4</w:t>
+      </w:r>
+      <w:r>
+        <w:rPr>
+          <w:b/>
+          <w:bCs/>
+        </w:rPr>
+        <w:t xml:space="preserve"> </w:t>
+      </w:r>
+      <w:r>
+        <w:rPr>
+          <w:b/>
+          <w:bCs/>
+        </w:rPr>
+        <w:t xml:space="preserve">– Exibir </w:t>
+      </w:r>
+      <w:r>
+        <w:rPr>
+          <w:b/>
+          <w:bCs/>
+        </w:rPr>
+        <w:t xml:space="preserve">os </w:t>
+      </w:r>
+      <w:r>
+        <w:rPr>
+          <w:b/>
+          <w:bCs/>
+        </w:rPr>
+        <w:t>relatórios detalhados</w:t>
+      </w:r>
+    </w:p>
+    <w:p>
+      <w:r>
+        <w:t>Como</w:t>
+      </w:r>
+      <w:r>
+        <w:t xml:space="preserve"> gestor</w:t>
+      </w:r>
+      <w:r>
+        <w:t xml:space="preserve"> d</w:t>
+      </w:r>
+      <w:r>
+        <w:t>o</w:t>
+      </w:r>
+      <w:r>
+        <w:t xml:space="preserve"> projeto</w:t>
+      </w:r>
+      <w:r>
+        <w:t>, quero aceder a relatórios detalhados por projeto e módulo, para que eu possa identificar rapidamente as áreas com maior número de problemas</w:t>
+      </w:r>
+      <w:r>
+        <w:t xml:space="preserve"> e agir</w:t>
+      </w:r>
+      <w:r>
+        <w:t xml:space="preserve"> de forma a adequar métodos e estratégias de desenvolvimento</w:t>
+      </w:r>
+      <w:r>
+        <w:t>.</w:t>
+      </w:r>
+      <w:r>
+        <w:t xml:space="preserve"> </w:t>
+      </w:r>
+    </w:p>
+    <w:p>
+      <w:r>
+        <w:rPr>
+          <w:b/>
+          <w:bCs/>
+        </w:rPr>
+        <w:t xml:space="preserve">Critérios de </w:t>
+      </w:r>
+      <w:r>
+        <w:rPr>
+          <w:b/>
+          <w:bCs/>
+        </w:rPr>
+        <w:t>a</w:t>
+      </w:r>
+      <w:r>
+        <w:rPr>
+          <w:b/>
+          <w:bCs/>
+        </w:rPr>
+        <w:t>ceitação:</w:t>
+      </w:r>
+    </w:p>
+    <w:p>
+      <w:pPr>
+        <w:pStyle w:val="PargrafodaLista"/>
+        <w:numPr>
+          <w:ilvl w:val="0"/>
+          <w:numId w:val="20"/>
+        </w:numPr>
+      </w:pPr>
+      <w:r>
+        <w:t>O relatório exibe dados por módulo, ficheiro e linha</w:t>
+      </w:r>
+      <w:r>
+        <w:t xml:space="preserve"> de código</w:t>
+      </w:r>
+      <w:r>
+        <w:t>;</w:t>
+      </w:r>
+    </w:p>
+    <w:p>
+      <w:pPr>
+        <w:pStyle w:val="PargrafodaLista"/>
+        <w:numPr>
+          <w:ilvl w:val="0"/>
+          <w:numId w:val="20"/>
+        </w:numPr>
+      </w:pPr>
+      <w:r>
+        <w:t>O relatório inclui métricas agregadas por módulo</w:t>
+      </w:r>
+      <w:r>
+        <w:t>;</w:t>
+      </w:r>
+    </w:p>
+    <w:p>
+      <w:pPr>
+        <w:pStyle w:val="PargrafodaLista"/>
+        <w:numPr>
+          <w:ilvl w:val="0"/>
+          <w:numId w:val="20"/>
+        </w:numPr>
+      </w:pPr>
+      <w:r>
+        <w:t>O utilizador pode expandir/colapsar módulos e navegar entre ficheiros</w:t>
+      </w:r>
+    </w:p>
+    <w:p/>
+    <w:p>
+      <w:pPr>
+        <w:rPr>
+          <w:b/>
+          <w:bCs/>
+        </w:rPr>
+      </w:pPr>
+      <w:proofErr w:type="spellStart"/>
+      <w:r>
+        <w:rPr>
+          <w:b/>
+          <w:bCs/>
+        </w:rPr>
+        <w:t>U</w:t>
+      </w:r>
+      <w:r>
+        <w:rPr>
+          <w:b/>
+          <w:bCs/>
+        </w:rPr>
+        <w:t>ser</w:t>
+      </w:r>
+      <w:proofErr w:type="spellEnd"/>
+      <w:r>
+        <w:rPr>
+          <w:b/>
+          <w:bCs/>
+        </w:rPr>
+        <w:t xml:space="preserve"> </w:t>
+      </w:r>
+      <w:proofErr w:type="spellStart"/>
+      <w:r>
+        <w:rPr>
+          <w:b/>
+          <w:bCs/>
+        </w:rPr>
+        <w:t>S</w:t>
+      </w:r>
+      <w:r>
+        <w:rPr>
+          <w:b/>
+          <w:bCs/>
+        </w:rPr>
+        <w:t>torie</w:t>
+      </w:r>
+      <w:proofErr w:type="spellEnd"/>
+      <w:r>
+        <w:rPr>
+          <w:b/>
+          <w:bCs/>
+        </w:rPr>
+        <w:t xml:space="preserve"> </w:t>
+      </w:r>
+      <w:r>
+        <w:rPr>
+          <w:b/>
+          <w:bCs/>
+        </w:rPr>
+        <w:t>5</w:t>
+      </w:r>
+      <w:r>
+        <w:rPr>
+          <w:b/>
+          <w:bCs/>
+        </w:rPr>
+        <w:t xml:space="preserve"> </w:t>
+      </w:r>
+      <w:r>
+        <w:rPr>
+          <w:b/>
+          <w:bCs/>
+        </w:rPr>
+        <w:t>– Exportar relatórios</w:t>
+      </w:r>
+    </w:p>
+    <w:p>
+      <w:r>
+        <w:t>Como gestor d</w:t>
+      </w:r>
+      <w:r>
+        <w:t>o</w:t>
+      </w:r>
+      <w:r>
+        <w:t xml:space="preserve"> projeto,</w:t>
+      </w:r>
+      <w:r>
+        <w:t xml:space="preserve"> </w:t>
+      </w:r>
+      <w:r>
+        <w:t>quero</w:t>
+      </w:r>
+      <w:r>
+        <w:t xml:space="preserve"> ter a capacidade </w:t>
+      </w:r>
+      <w:r>
+        <w:t>exportar relatórios em</w:t>
+      </w:r>
+      <w:r>
+        <w:t xml:space="preserve"> diferentes </w:t>
+      </w:r>
+      <w:r>
+        <w:t xml:space="preserve">tipos </w:t>
+      </w:r>
+      <w:r>
+        <w:t>(</w:t>
+      </w:r>
+      <w:r>
+        <w:t>PDF, CSV ou JSON</w:t>
+      </w:r>
+      <w:r>
+        <w:t>)</w:t>
+      </w:r>
+      <w:r>
+        <w:t>,</w:t>
+      </w:r>
+      <w:r>
+        <w:t xml:space="preserve"> </w:t>
+      </w:r>
+      <w:r>
+        <w:t xml:space="preserve">para que possa partilhar os resultados com outras equipas ou </w:t>
+      </w:r>
+      <w:proofErr w:type="spellStart"/>
+      <w:r>
+        <w:rPr>
+          <w:i/>
+          <w:iCs/>
+        </w:rPr>
+        <w:t>stakeholders</w:t>
+      </w:r>
+      <w:proofErr w:type="spellEnd"/>
+      <w:r>
+        <w:t xml:space="preserve"> e até localizar aspetos a melhorar</w:t>
+      </w:r>
+      <w:r>
+        <w:t>.</w:t>
+      </w:r>
+    </w:p>
+    <w:p>
+      <w:r>
+        <w:rPr>
+          <w:b/>
+          <w:bCs/>
+        </w:rPr>
+        <w:t xml:space="preserve">Critérios de </w:t>
+      </w:r>
+      <w:r>
+        <w:rPr>
+          <w:b/>
+          <w:bCs/>
+        </w:rPr>
+        <w:t>a</w:t>
+      </w:r>
+      <w:r>
+        <w:rPr>
+          <w:b/>
+          <w:bCs/>
+        </w:rPr>
+        <w:t>ceitação:</w:t>
+      </w:r>
+    </w:p>
+    <w:p>
+      <w:pPr>
+        <w:pStyle w:val="PargrafodaLista"/>
+        <w:numPr>
+          <w:ilvl w:val="0"/>
+          <w:numId w:val="22"/>
+        </w:numPr>
+      </w:pPr>
+      <w:r>
+        <w:t>O utilizador escolhe o formato (PDF, CSV, JSON).</w:t>
+      </w:r>
+    </w:p>
+    <w:p/>
+    <w:p>
+      <w:r>
+        <w:br w:type="page"/>
+      </w:r>
+    </w:p>
+    <w:p/>
+    <w:p/>
+    <w:p>
+      <w:proofErr w:type="spellStart"/>
+      <w:r>
+        <w:t>Bonus</w:t>
+      </w:r>
+      <w:proofErr w:type="spellEnd"/>
+      <w:r>
+        <w:t>:</w:t>
+      </w:r>
+    </w:p>
+    <w:p>
+      <w:pPr>
+        <w:rPr>
+          <w:b/>
+          <w:bCs/>
+        </w:rPr>
+      </w:pPr>
+      <w:proofErr w:type="spellStart"/>
+      <w:r>
+        <w:rPr>
+          <w:b/>
+          <w:bCs/>
+        </w:rPr>
+        <w:t>U</w:t>
+      </w:r>
+      <w:r>
+        <w:rPr>
+          <w:b/>
+          <w:bCs/>
+        </w:rPr>
+        <w:t>ser</w:t>
+      </w:r>
+      <w:proofErr w:type="spellEnd"/>
+      <w:r>
+        <w:rPr>
+          <w:b/>
+          <w:bCs/>
+        </w:rPr>
+        <w:t xml:space="preserve"> </w:t>
+      </w:r>
+      <w:proofErr w:type="spellStart"/>
+      <w:r>
+        <w:rPr>
+          <w:b/>
+          <w:bCs/>
+        </w:rPr>
+        <w:t>S</w:t>
+      </w:r>
+      <w:r>
+        <w:rPr>
+          <w:b/>
+          <w:bCs/>
+        </w:rPr>
+        <w:t>torie</w:t>
+      </w:r>
+      <w:proofErr w:type="spellEnd"/>
+      <w:r>
+        <w:rPr>
+          <w:b/>
+          <w:bCs/>
+        </w:rPr>
+        <w:t xml:space="preserve"> </w:t>
+      </w:r>
+      <w:r>
+        <w:rPr>
+          <w:b/>
+          <w:bCs/>
+        </w:rPr>
+        <w:t>1</w:t>
+      </w:r>
+      <w:r>
+        <w:rPr>
+          <w:b/>
+          <w:bCs/>
+        </w:rPr>
+        <w:t xml:space="preserve"> </w:t>
       </w:r>
       <w:r>
         <w:rPr>
@@ -978,14 +2409,6 @@
           <w:bCs/>
         </w:rPr>
       </w:pPr>
-    </w:p>
-    <w:p>
-      <w:pPr>
-        <w:rPr>
-          <w:b/>
-          <w:bCs/>
-        </w:rPr>
-      </w:pPr>
       <w:proofErr w:type="spellStart"/>
       <w:r>
         <w:rPr>
@@ -1030,539 +2453,21 @@
           <w:b/>
           <w:bCs/>
         </w:rPr>
-        <w:t xml:space="preserve"> 3 </w:t>
-      </w:r>
-      <w:r>
-        <w:rPr>
-          <w:b/>
-          <w:bCs/>
-        </w:rPr>
-        <w:t>– Calcular métricas de qualidade</w:t>
-      </w:r>
-      <w:r>
-        <w:rPr>
-          <w:b/>
-          <w:bCs/>
-        </w:rPr>
-        <w:t xml:space="preserve"> sobre </w:t>
-      </w:r>
-      <w:r>
-        <w:rPr>
-          <w:b/>
-          <w:bCs/>
-        </w:rPr>
-        <w:t>a análise efetuada</w:t>
-      </w:r>
-    </w:p>
-    <w:p>
-      <w:r>
-        <w:t xml:space="preserve">Como </w:t>
-      </w:r>
-      <w:r>
-        <w:t>gestor de equipa</w:t>
-      </w:r>
-      <w:r>
-        <w:t>,</w:t>
-      </w:r>
-      <w:r>
         <w:t xml:space="preserve"> </w:t>
       </w:r>
       <w:r>
-        <w:t xml:space="preserve">quero visualizar </w:t>
-      </w:r>
-      <w:r>
-        <w:t xml:space="preserve">diversas </w:t>
-      </w:r>
-      <w:r>
-        <w:t>métricas de qualidade de cada análise,</w:t>
-      </w:r>
-      <w:r>
+        <w:rPr>
+          <w:b/>
+          <w:bCs/>
+        </w:rPr>
+        <w:t>2</w:t>
+      </w:r>
+      <w:r>
+        <w:rPr>
+          <w:b/>
+          <w:bCs/>
+        </w:rPr>
         <w:t xml:space="preserve"> </w:t>
-      </w:r>
-      <w:r>
-        <w:t xml:space="preserve">para que </w:t>
-      </w:r>
-      <w:r>
-        <w:t>poder</w:t>
-      </w:r>
-      <w:r>
-        <w:t xml:space="preserve"> acompanhar o estado geral </w:t>
-      </w:r>
-      <w:r>
-        <w:t>em que se encontra o projeto</w:t>
-      </w:r>
-      <w:r>
-        <w:t>.</w:t>
-      </w:r>
-    </w:p>
-    <w:p>
-      <w:r>
-        <w:rPr>
-          <w:b/>
-          <w:bCs/>
-        </w:rPr>
-        <w:t xml:space="preserve">Critérios de </w:t>
-      </w:r>
-      <w:r>
-        <w:rPr>
-          <w:b/>
-          <w:bCs/>
-        </w:rPr>
-        <w:t>a</w:t>
-      </w:r>
-      <w:r>
-        <w:rPr>
-          <w:b/>
-          <w:bCs/>
-        </w:rPr>
-        <w:t>ceitação:</w:t>
-      </w:r>
-    </w:p>
-    <w:p>
-      <w:pPr>
-        <w:pStyle w:val="PargrafodaLista"/>
-        <w:numPr>
-          <w:ilvl w:val="0"/>
-          <w:numId w:val="17"/>
-        </w:numPr>
-      </w:pPr>
-      <w:r>
-        <w:t>O sistema calcula e apresenta as seguintes métricas:</w:t>
-      </w:r>
-    </w:p>
-    <w:p>
-      <w:pPr>
-        <w:pStyle w:val="PargrafodaLista"/>
-        <w:numPr>
-          <w:ilvl w:val="1"/>
-          <w:numId w:val="17"/>
-        </w:numPr>
-      </w:pPr>
-      <w:r>
-        <w:t>Cobertura de testes</w:t>
-      </w:r>
-      <w:r>
-        <w:t>;</w:t>
-      </w:r>
-    </w:p>
-    <w:p>
-      <w:pPr>
-        <w:pStyle w:val="PargrafodaLista"/>
-        <w:numPr>
-          <w:ilvl w:val="1"/>
-          <w:numId w:val="17"/>
-        </w:numPr>
-      </w:pPr>
-      <w:r>
-        <w:t>Duplicação de código</w:t>
-      </w:r>
-      <w:r>
-        <w:t>;</w:t>
-      </w:r>
-    </w:p>
-    <w:p>
-      <w:pPr>
-        <w:pStyle w:val="PargrafodaLista"/>
-        <w:numPr>
-          <w:ilvl w:val="1"/>
-          <w:numId w:val="17"/>
-        </w:numPr>
-      </w:pPr>
-      <w:r>
-        <w:t>Comentários vs. linhas de código</w:t>
-      </w:r>
-      <w:r>
-        <w:t>;</w:t>
-      </w:r>
-    </w:p>
-    <w:p>
-      <w:pPr>
-        <w:pStyle w:val="PargrafodaLista"/>
-        <w:numPr>
-          <w:ilvl w:val="1"/>
-          <w:numId w:val="17"/>
-        </w:numPr>
-      </w:pPr>
-      <w:r>
-        <w:t>Tamanho médio de métodos e classes</w:t>
-      </w:r>
-      <w:r>
-        <w:t>.</w:t>
-      </w:r>
-    </w:p>
-    <w:p>
-      <w:pPr>
-        <w:pStyle w:val="PargrafodaLista"/>
-        <w:numPr>
-          <w:ilvl w:val="0"/>
-          <w:numId w:val="17"/>
-        </w:numPr>
-      </w:pPr>
-      <w:r>
-        <w:t>As métricas são guardadas</w:t>
-      </w:r>
-      <w:r>
-        <w:t xml:space="preserve"> na base de dados</w:t>
-      </w:r>
-      <w:r>
-        <w:t xml:space="preserve"> e comparáveis entre análises</w:t>
-      </w:r>
-      <w:r>
-        <w:t>;</w:t>
-      </w:r>
-    </w:p>
-    <w:p>
-      <w:pPr>
-        <w:pStyle w:val="PargrafodaLista"/>
-        <w:numPr>
-          <w:ilvl w:val="0"/>
-          <w:numId w:val="17"/>
-        </w:numPr>
-      </w:pPr>
-      <w:r>
-        <w:t>Cada métrica mostra o valor atual e o valor d</w:t>
-      </w:r>
-      <w:r>
-        <w:t>o</w:t>
-      </w:r>
-      <w:r>
-        <w:t xml:space="preserve"> </w:t>
-      </w:r>
-      <w:proofErr w:type="spellStart"/>
-      <w:r>
-        <w:rPr>
-          <w:i/>
-          <w:iCs/>
-        </w:rPr>
-        <w:t>threshold</w:t>
-      </w:r>
-      <w:proofErr w:type="spellEnd"/>
-      <w:r>
-        <w:t xml:space="preserve"> configurado se aplicável.</w:t>
-      </w:r>
-    </w:p>
-    <w:p>
-      <w:pPr>
-        <w:rPr>
-          <w:b/>
-          <w:bCs/>
-        </w:rPr>
-      </w:pPr>
-    </w:p>
-    <w:p>
-      <w:pPr>
-        <w:rPr>
-          <w:b/>
-          <w:bCs/>
-        </w:rPr>
-      </w:pPr>
-    </w:p>
-    <w:p>
-      <w:pPr>
-        <w:rPr>
-          <w:b/>
-          <w:bCs/>
-        </w:rPr>
-      </w:pPr>
-      <w:proofErr w:type="spellStart"/>
-      <w:r>
-        <w:rPr>
-          <w:b/>
-          <w:bCs/>
-        </w:rPr>
-        <w:t>U</w:t>
-      </w:r>
-      <w:r>
-        <w:rPr>
-          <w:b/>
-          <w:bCs/>
-        </w:rPr>
-        <w:t>ser</w:t>
-      </w:r>
-      <w:proofErr w:type="spellEnd"/>
-      <w:r>
-        <w:rPr>
-          <w:b/>
-          <w:bCs/>
-        </w:rPr>
-        <w:t xml:space="preserve"> </w:t>
-      </w:r>
-      <w:proofErr w:type="spellStart"/>
-      <w:r>
-        <w:rPr>
-          <w:b/>
-          <w:bCs/>
-        </w:rPr>
-        <w:t>S</w:t>
-      </w:r>
-      <w:r>
-        <w:rPr>
-          <w:b/>
-          <w:bCs/>
-        </w:rPr>
-        <w:t>torie</w:t>
-      </w:r>
-      <w:proofErr w:type="spellEnd"/>
-      <w:r>
-        <w:rPr>
-          <w:b/>
-          <w:bCs/>
-        </w:rPr>
-        <w:t xml:space="preserve"> 4 </w:t>
-      </w:r>
-      <w:r>
-        <w:rPr>
-          <w:b/>
-          <w:bCs/>
-        </w:rPr>
-        <w:t xml:space="preserve">– Definir </w:t>
-      </w:r>
-      <w:r>
-        <w:rPr>
-          <w:b/>
-          <w:bCs/>
-        </w:rPr>
-        <w:t xml:space="preserve">as </w:t>
-      </w:r>
-      <w:r>
-        <w:rPr>
-          <w:b/>
-          <w:bCs/>
-        </w:rPr>
-        <w:t xml:space="preserve">métricas e </w:t>
-      </w:r>
-      <w:proofErr w:type="spellStart"/>
-      <w:r>
-        <w:rPr>
-          <w:b/>
-          <w:bCs/>
-          <w:i/>
-          <w:iCs/>
-        </w:rPr>
-        <w:t>thresholds</w:t>
-      </w:r>
-      <w:proofErr w:type="spellEnd"/>
-      <w:r>
-        <w:rPr>
-          <w:b/>
-          <w:bCs/>
-        </w:rPr>
-        <w:t xml:space="preserve"> personalizados</w:t>
-      </w:r>
-    </w:p>
-    <w:p>
-      <w:r>
-        <w:t xml:space="preserve">Como </w:t>
-      </w:r>
-      <w:r>
-        <w:t>gestor</w:t>
-      </w:r>
-      <w:r>
-        <w:t xml:space="preserve"> d</w:t>
-      </w:r>
-      <w:r>
-        <w:t>o</w:t>
-      </w:r>
-      <w:r>
-        <w:t xml:space="preserve"> projeto,</w:t>
-      </w:r>
-      <w:r>
-        <w:t xml:space="preserve"> </w:t>
-      </w:r>
-      <w:r>
-        <w:t xml:space="preserve">quero </w:t>
-      </w:r>
-      <w:r>
-        <w:t>personalizar</w:t>
-      </w:r>
-      <w:r>
-        <w:t xml:space="preserve"> </w:t>
-      </w:r>
-      <w:r>
-        <w:t>as</w:t>
-      </w:r>
-      <w:r>
-        <w:t xml:space="preserve"> métricas de qualidade </w:t>
-      </w:r>
-      <w:r>
-        <w:t>que vo</w:t>
-      </w:r>
-      <w:r>
-        <w:t>u</w:t>
-      </w:r>
-      <w:r>
-        <w:t xml:space="preserve"> </w:t>
-      </w:r>
-      <w:r>
-        <w:t xml:space="preserve">usar e os </w:t>
-      </w:r>
-      <w:proofErr w:type="spellStart"/>
-      <w:r>
-        <w:rPr>
-          <w:i/>
-          <w:iCs/>
-        </w:rPr>
-        <w:t>thresholds</w:t>
-      </w:r>
-      <w:proofErr w:type="spellEnd"/>
-      <w:r>
-        <w:t xml:space="preserve"> </w:t>
-      </w:r>
-      <w:r>
-        <w:t>pertencentes a</w:t>
-      </w:r>
-      <w:r>
-        <w:t xml:space="preserve"> cada uma,</w:t>
-      </w:r>
-      <w:r>
-        <w:t xml:space="preserve"> </w:t>
-      </w:r>
-      <w:r>
-        <w:t xml:space="preserve">para que </w:t>
-      </w:r>
-      <w:r>
-        <w:t xml:space="preserve">o </w:t>
-      </w:r>
-      <w:r>
-        <w:t xml:space="preserve">projeto siga </w:t>
-      </w:r>
-      <w:r>
-        <w:t>as boas práticas definidas para o desenvolvimento do código</w:t>
-      </w:r>
-      <w:r>
-        <w:t>.</w:t>
-      </w:r>
-    </w:p>
-    <w:p>
-      <w:r>
-        <w:rPr>
-          <w:b/>
-          <w:bCs/>
-        </w:rPr>
-        <w:t xml:space="preserve">Critérios de </w:t>
-      </w:r>
-      <w:r>
-        <w:rPr>
-          <w:b/>
-          <w:bCs/>
-        </w:rPr>
-        <w:t>a</w:t>
-      </w:r>
-      <w:r>
-        <w:rPr>
-          <w:b/>
-          <w:bCs/>
-        </w:rPr>
-        <w:t>ceitação:</w:t>
-      </w:r>
-    </w:p>
-    <w:p>
-      <w:pPr>
-        <w:pStyle w:val="PargrafodaLista"/>
-        <w:numPr>
-          <w:ilvl w:val="0"/>
-          <w:numId w:val="18"/>
-        </w:numPr>
-      </w:pPr>
-      <w:r>
-        <w:t>O utilizador pode ativar/desativar métricas</w:t>
-      </w:r>
-      <w:r>
-        <w:t>;</w:t>
-      </w:r>
-    </w:p>
-    <w:p>
-      <w:pPr>
-        <w:pStyle w:val="PargrafodaLista"/>
-        <w:numPr>
-          <w:ilvl w:val="0"/>
-          <w:numId w:val="18"/>
-        </w:numPr>
-      </w:pPr>
-      <w:r>
-        <w:t xml:space="preserve">Pode definir </w:t>
-      </w:r>
-      <w:proofErr w:type="spellStart"/>
-      <w:r>
-        <w:rPr>
-          <w:i/>
-          <w:iCs/>
-        </w:rPr>
-        <w:t>thresholds</w:t>
-      </w:r>
-      <w:proofErr w:type="spellEnd"/>
-      <w:r>
-        <w:t>, consoante as necessidades de cada projeto</w:t>
-      </w:r>
-      <w:r>
-        <w:t>;</w:t>
-      </w:r>
-    </w:p>
-    <w:p>
-      <w:pPr>
-        <w:pStyle w:val="PargrafodaLista"/>
-        <w:numPr>
-          <w:ilvl w:val="0"/>
-          <w:numId w:val="18"/>
-        </w:numPr>
-      </w:pPr>
-      <w:r>
-        <w:t>Alterações são registadas em log de auditoria.</w:t>
-      </w:r>
-    </w:p>
-    <w:p/>
-    <w:p>
-      <w:pPr>
-        <w:rPr>
-          <w:b/>
-          <w:bCs/>
-        </w:rPr>
-      </w:pPr>
-      <w:proofErr w:type="spellStart"/>
-      <w:r>
-        <w:rPr>
-          <w:b/>
-          <w:bCs/>
-        </w:rPr>
-        <w:t>U</w:t>
-      </w:r>
-      <w:r>
-        <w:rPr>
-          <w:b/>
-          <w:bCs/>
-        </w:rPr>
-        <w:t>ser</w:t>
-      </w:r>
-      <w:proofErr w:type="spellEnd"/>
-      <w:r>
-        <w:rPr>
-          <w:b/>
-          <w:bCs/>
-        </w:rPr>
-        <w:t xml:space="preserve"> </w:t>
-      </w:r>
-      <w:proofErr w:type="spellStart"/>
-      <w:r>
-        <w:rPr>
-          <w:b/>
-          <w:bCs/>
-        </w:rPr>
-        <w:t>S</w:t>
-      </w:r>
-      <w:r>
-        <w:rPr>
-          <w:b/>
-          <w:bCs/>
-        </w:rPr>
-        <w:t>torie</w:t>
-      </w:r>
-      <w:proofErr w:type="spellEnd"/>
-      <w:r>
-        <w:rPr>
-          <w:b/>
-          <w:bCs/>
-        </w:rPr>
-        <w:t xml:space="preserve"> 5 </w:t>
       </w:r>
       <w:r>
         <w:rPr>
@@ -1724,10 +2629,7 @@
         <w:t xml:space="preserve"> e nos relatórios</w:t>
       </w:r>
       <w:r>
-        <w:t xml:space="preserve"> produzidos</w:t>
-      </w:r>
-      <w:r>
-        <w:t>;</w:t>
+        <w:t xml:space="preserve"> produzidos;</w:t>
       </w:r>
     </w:p>
     <w:p>
@@ -1760,10 +2662,7 @@
         <w:t xml:space="preserve">comparação </w:t>
       </w:r>
       <w:r>
-        <w:t xml:space="preserve">com </w:t>
-      </w:r>
-      <w:r>
-        <w:t>pontuações anteriores</w:t>
+        <w:t>com pontuações anteriores</w:t>
       </w:r>
       <w:r>
         <w:t>.</w:t>
@@ -1820,214 +2719,6 @@
           <w:b/>
           <w:bCs/>
         </w:rPr>
-        <w:t xml:space="preserve"> 6 </w:t>
-      </w:r>
-      <w:r>
-        <w:rPr>
-          <w:b/>
-          <w:bCs/>
-        </w:rPr>
-        <w:t xml:space="preserve">– Exibir </w:t>
-      </w:r>
-      <w:r>
-        <w:rPr>
-          <w:b/>
-          <w:bCs/>
-        </w:rPr>
-        <w:t xml:space="preserve">os </w:t>
-      </w:r>
-      <w:r>
-        <w:rPr>
-          <w:b/>
-          <w:bCs/>
-        </w:rPr>
-        <w:t>relatórios detalhados</w:t>
-      </w:r>
-    </w:p>
-    <w:p>
-      <w:r>
-        <w:t>Como</w:t>
-      </w:r>
-      <w:r>
-        <w:t xml:space="preserve"> gestor</w:t>
-      </w:r>
-      <w:r>
-        <w:t xml:space="preserve"> d</w:t>
-      </w:r>
-      <w:r>
-        <w:t>o</w:t>
-      </w:r>
-      <w:r>
-        <w:t xml:space="preserve"> projeto</w:t>
-      </w:r>
-      <w:r>
-        <w:t>, quero aceder a relatórios detalhados por projeto e módulo, para que eu possa identificar rapidamente as áreas com maior número de problemas</w:t>
-      </w:r>
-      <w:r>
-        <w:t xml:space="preserve"> e agir</w:t>
-      </w:r>
-      <w:r>
-        <w:t xml:space="preserve"> de forma a adequar métodos e estratégias de desenvolvimento</w:t>
-      </w:r>
-      <w:r>
-        <w:t>.</w:t>
-      </w:r>
-      <w:r>
-        <w:t xml:space="preserve"> </w:t>
-      </w:r>
-    </w:p>
-    <w:p>
-      <w:r>
-        <w:rPr>
-          <w:b/>
-          <w:bCs/>
-        </w:rPr>
-        <w:t xml:space="preserve">Critérios de </w:t>
-      </w:r>
-      <w:r>
-        <w:rPr>
-          <w:b/>
-          <w:bCs/>
-        </w:rPr>
-        <w:t>a</w:t>
-      </w:r>
-      <w:r>
-        <w:rPr>
-          <w:b/>
-          <w:bCs/>
-        </w:rPr>
-        <w:t>ceitação:</w:t>
-      </w:r>
-    </w:p>
-    <w:p>
-      <w:pPr>
-        <w:pStyle w:val="PargrafodaLista"/>
-        <w:numPr>
-          <w:ilvl w:val="0"/>
-          <w:numId w:val="20"/>
-        </w:numPr>
-      </w:pPr>
-      <w:r>
-        <w:t>O relatório exibe dados por módulo, ficheiro e linha</w:t>
-      </w:r>
-      <w:r>
-        <w:t xml:space="preserve"> de código</w:t>
-      </w:r>
-      <w:r>
-        <w:t>;</w:t>
-      </w:r>
-    </w:p>
-    <w:p>
-      <w:pPr>
-        <w:pStyle w:val="PargrafodaLista"/>
-        <w:numPr>
-          <w:ilvl w:val="0"/>
-          <w:numId w:val="20"/>
-        </w:numPr>
-      </w:pPr>
-      <w:r>
-        <w:t>O relatório inclui métricas agregadas por módulo</w:t>
-      </w:r>
-      <w:r>
-        <w:t>;</w:t>
-      </w:r>
-    </w:p>
-    <w:p>
-      <w:pPr>
-        <w:pStyle w:val="PargrafodaLista"/>
-        <w:numPr>
-          <w:ilvl w:val="0"/>
-          <w:numId w:val="20"/>
-        </w:numPr>
-      </w:pPr>
-      <w:r>
-        <w:t>O utilizador pode expandir/colapsar módulos e navegar entre ficheiros.</w:t>
-      </w:r>
-    </w:p>
-    <w:p>
-      <w:pPr>
-        <w:rPr>
-          <w:b/>
-          <w:bCs/>
-        </w:rPr>
-      </w:pPr>
-    </w:p>
-    <w:p>
-      <w:pPr>
-        <w:rPr>
-          <w:b/>
-          <w:bCs/>
-        </w:rPr>
-      </w:pPr>
-    </w:p>
-    <w:p>
-      <w:pPr>
-        <w:rPr>
-          <w:b/>
-          <w:bCs/>
-        </w:rPr>
-      </w:pPr>
-    </w:p>
-    <w:p>
-      <w:pPr>
-        <w:rPr>
-          <w:b/>
-          <w:bCs/>
-        </w:rPr>
-      </w:pPr>
-    </w:p>
-    <w:p>
-      <w:pPr>
-        <w:rPr>
-          <w:b/>
-          <w:bCs/>
-        </w:rPr>
-      </w:pPr>
-      <w:proofErr w:type="spellStart"/>
-      <w:r>
-        <w:rPr>
-          <w:b/>
-          <w:bCs/>
-        </w:rPr>
-        <w:lastRenderedPageBreak/>
-        <w:t>U</w:t>
-      </w:r>
-      <w:r>
-        <w:rPr>
-          <w:b/>
-          <w:bCs/>
-        </w:rPr>
-        <w:t>ser</w:t>
-      </w:r>
-      <w:proofErr w:type="spellEnd"/>
-      <w:r>
-        <w:rPr>
-          <w:b/>
-          <w:bCs/>
-        </w:rPr>
-        <w:t xml:space="preserve"> </w:t>
-      </w:r>
-      <w:proofErr w:type="spellStart"/>
-      <w:r>
-        <w:rPr>
-          <w:b/>
-          <w:bCs/>
-        </w:rPr>
-        <w:t>S</w:t>
-      </w:r>
-      <w:r>
-        <w:rPr>
-          <w:b/>
-          <w:bCs/>
-        </w:rPr>
-        <w:t>torie</w:t>
-      </w:r>
-      <w:proofErr w:type="spellEnd"/>
-      <w:r>
-        <w:rPr>
-          <w:b/>
-          <w:bCs/>
-        </w:rPr>
         <w:t xml:space="preserve"> 7 </w:t>
       </w:r>
       <w:r>
@@ -2043,13 +2734,7 @@
         <w:t xml:space="preserve">Como gestor </w:t>
       </w:r>
       <w:r>
-        <w:t>d</w:t>
-      </w:r>
-      <w:r>
-        <w:t>o</w:t>
-      </w:r>
-      <w:r>
-        <w:t xml:space="preserve"> projeto </w:t>
+        <w:t xml:space="preserve">do projeto </w:t>
       </w:r>
       <w:r>
         <w:t>o</w:t>
@@ -2165,10 +2850,7 @@
         <w:t xml:space="preserve"> número de </w:t>
       </w:r>
       <w:r>
-        <w:t>problemas</w:t>
-      </w:r>
-      <w:r>
-        <w:t>;</w:t>
+        <w:t>problemas;</w:t>
       </w:r>
     </w:p>
     <w:p>
@@ -2183,7 +2865,6 @@
         <w:t>A interface destaca melhorias e regressões.</w:t>
       </w:r>
     </w:p>
-    <w:p/>
     <w:p>
       <w:pPr>
         <w:rPr>
@@ -2235,76 +2916,100 @@
           <w:b/>
           <w:bCs/>
         </w:rPr>
-        <w:t xml:space="preserve"> 8 </w:t>
-      </w:r>
-      <w:r>
-        <w:rPr>
-          <w:b/>
-          <w:bCs/>
-        </w:rPr>
-        <w:t>– Exportar relatórios</w:t>
-      </w:r>
-    </w:p>
-    <w:p>
-      <w:r>
-        <w:t>Como gestor d</w:t>
-      </w:r>
-      <w:r>
-        <w:t>o</w:t>
-      </w:r>
-      <w:r>
-        <w:t xml:space="preserve"> projeto,</w:t>
-      </w:r>
-      <w:r>
+        <w:t xml:space="preserve"> 9 </w:t>
+      </w:r>
+      <w:r>
+        <w:rPr>
+          <w:b/>
+          <w:bCs/>
+        </w:rPr>
+        <w:t xml:space="preserve">– </w:t>
+      </w:r>
+      <w:r>
+        <w:rPr>
+          <w:b/>
+          <w:bCs/>
+        </w:rPr>
+        <w:t>Criar</w:t>
+      </w:r>
+      <w:r>
+        <w:rPr>
+          <w:b/>
+          <w:bCs/>
+        </w:rPr>
         <w:t xml:space="preserve"> </w:t>
       </w:r>
-      <w:r>
-        <w:t>quero</w:t>
-      </w:r>
-      <w:r>
-        <w:t xml:space="preserve"> ter a capacidade </w:t>
-      </w:r>
-      <w:r>
-        <w:t>exportar relatórios em</w:t>
-      </w:r>
-      <w:r>
-        <w:t xml:space="preserve"> diferentes </w:t>
-      </w:r>
-      <w:r>
-        <w:t xml:space="preserve">tipos </w:t>
-      </w:r>
-      <w:r>
-        <w:t>(</w:t>
-      </w:r>
-      <w:r>
-        <w:t>PDF, CSV ou JSON</w:t>
-      </w:r>
-      <w:r>
-        <w:t>)</w:t>
-      </w:r>
-      <w:r>
-        <w:t>,</w:t>
-      </w:r>
-      <w:r>
-        <w:t xml:space="preserve"> </w:t>
-      </w:r>
-      <w:r>
-        <w:t xml:space="preserve">para que possa partilhar os resultados com outras equipas ou </w:t>
-      </w:r>
       <w:proofErr w:type="spellStart"/>
       <w:r>
         <w:rPr>
+          <w:b/>
+          <w:bCs/>
           <w:i/>
           <w:iCs/>
         </w:rPr>
-        <w:t>stakeholders</w:t>
+        <w:t>dashboards</w:t>
       </w:r>
       <w:proofErr w:type="spellEnd"/>
       <w:r>
-        <w:t xml:space="preserve"> e até localizar aspetos a melhorar</w:t>
-      </w:r>
-      <w:r>
-        <w:t>.</w:t>
+        <w:rPr>
+          <w:b/>
+          <w:bCs/>
+        </w:rPr>
+        <w:t xml:space="preserve"> interativos</w:t>
+      </w:r>
+    </w:p>
+    <w:p>
+      <w:r>
+        <w:lastRenderedPageBreak/>
+        <w:t xml:space="preserve">Como </w:t>
+      </w:r>
+      <w:r>
+        <w:t>administrador</w:t>
+      </w:r>
+      <w:r>
+        <w:t>,</w:t>
+      </w:r>
+      <w:r>
+        <w:t xml:space="preserve"> </w:t>
+      </w:r>
+      <w:r>
+        <w:t xml:space="preserve">quero </w:t>
+      </w:r>
+      <w:r>
+        <w:t xml:space="preserve">ter a capacidade de </w:t>
+      </w:r>
+      <w:r>
+        <w:t xml:space="preserve">visualizar </w:t>
+      </w:r>
+      <w:proofErr w:type="spellStart"/>
+      <w:r>
+        <w:rPr>
+          <w:i/>
+          <w:iCs/>
+        </w:rPr>
+        <w:t>dashboards</w:t>
+      </w:r>
+      <w:proofErr w:type="spellEnd"/>
+      <w:r>
+        <w:t xml:space="preserve"> interativos co</w:t>
+      </w:r>
+      <w:r>
+        <w:t>mpostos com</w:t>
+      </w:r>
+      <w:r>
+        <w:t xml:space="preserve"> gráficos e </w:t>
+      </w:r>
+      <w:r>
+        <w:t xml:space="preserve">outras </w:t>
+      </w:r>
+      <w:r>
+        <w:t>métricas de evolução,</w:t>
+      </w:r>
+      <w:r>
+        <w:t xml:space="preserve"> </w:t>
+      </w:r>
+      <w:r>
+        <w:t>para que possa analisar tendências e pontos críticos de forma intuitiva.</w:t>
       </w:r>
     </w:p>
     <w:p>
@@ -2339,177 +3044,37 @@
         </w:numPr>
       </w:pPr>
       <w:r>
-        <w:t>O utilizador escolhe o formato (PDF, CSV, JSON).</w:t>
-      </w:r>
-    </w:p>
-    <w:p/>
-    <w:p>
-      <w:pPr>
-        <w:rPr>
-          <w:b/>
-          <w:bCs/>
-        </w:rPr>
-      </w:pPr>
+        <w:t xml:space="preserve">O </w:t>
+      </w:r>
       <w:proofErr w:type="spellStart"/>
       <w:r>
         <w:rPr>
-          <w:b/>
-          <w:bCs/>
-        </w:rPr>
-        <w:t>U</w:t>
-      </w:r>
-      <w:r>
-        <w:rPr>
-          <w:b/>
-          <w:bCs/>
-        </w:rPr>
-        <w:t>ser</w:t>
-      </w:r>
-      <w:proofErr w:type="spellEnd"/>
-      <w:r>
-        <w:rPr>
-          <w:b/>
-          <w:bCs/>
-        </w:rPr>
-        <w:t xml:space="preserve"> </w:t>
-      </w:r>
-      <w:proofErr w:type="spellStart"/>
-      <w:r>
-        <w:rPr>
-          <w:b/>
-          <w:bCs/>
-        </w:rPr>
-        <w:t>S</w:t>
-      </w:r>
-      <w:r>
-        <w:rPr>
-          <w:b/>
-          <w:bCs/>
-        </w:rPr>
-        <w:t>torie</w:t>
-      </w:r>
-      <w:proofErr w:type="spellEnd"/>
-      <w:r>
-        <w:rPr>
-          <w:b/>
-          <w:bCs/>
-        </w:rPr>
-        <w:t xml:space="preserve"> 9 </w:t>
-      </w:r>
-      <w:r>
-        <w:rPr>
-          <w:b/>
-          <w:bCs/>
-        </w:rPr>
-        <w:t xml:space="preserve">– </w:t>
-      </w:r>
-      <w:r>
-        <w:rPr>
-          <w:b/>
-          <w:bCs/>
-        </w:rPr>
-        <w:t>Criar</w:t>
-      </w:r>
-      <w:r>
-        <w:rPr>
-          <w:b/>
-          <w:bCs/>
-        </w:rPr>
-        <w:t xml:space="preserve"> </w:t>
-      </w:r>
-      <w:proofErr w:type="spellStart"/>
-      <w:r>
-        <w:rPr>
-          <w:b/>
-          <w:bCs/>
           <w:i/>
           <w:iCs/>
         </w:rPr>
-        <w:t>dashboards</w:t>
+        <w:t>dashboard</w:t>
       </w:r>
       <w:proofErr w:type="spellEnd"/>
       <w:r>
-        <w:rPr>
-          <w:b/>
-          <w:bCs/>
-        </w:rPr>
-        <w:t xml:space="preserve"> interativos</w:t>
-      </w:r>
-    </w:p>
-    <w:p>
-      <w:r>
-        <w:t xml:space="preserve">Como </w:t>
-      </w:r>
-      <w:r>
-        <w:t>administrador</w:t>
-      </w:r>
-      <w:r>
-        <w:t>,</w:t>
+        <w:t xml:space="preserve"> mostra gráficos </w:t>
+      </w:r>
+      <w:r>
+        <w:t xml:space="preserve">com a </w:t>
+      </w:r>
+      <w:r>
+        <w:t>evolução d</w:t>
+      </w:r>
+      <w:r>
+        <w:t>as</w:t>
+      </w:r>
+      <w:r>
+        <w:t xml:space="preserve"> métricas</w:t>
+      </w:r>
+      <w:r>
+        <w:t>;</w:t>
       </w:r>
       <w:r>
         <w:t xml:space="preserve"> </w:t>
-      </w:r>
-      <w:r>
-        <w:t xml:space="preserve">quero </w:t>
-      </w:r>
-      <w:r>
-        <w:t xml:space="preserve">ter a capacidade de </w:t>
-      </w:r>
-      <w:r>
-        <w:t xml:space="preserve">visualizar </w:t>
-      </w:r>
-      <w:proofErr w:type="spellStart"/>
-      <w:r>
-        <w:rPr>
-          <w:i/>
-          <w:iCs/>
-        </w:rPr>
-        <w:t>dashboards</w:t>
-      </w:r>
-      <w:proofErr w:type="spellEnd"/>
-      <w:r>
-        <w:t xml:space="preserve"> interativos co</w:t>
-      </w:r>
-      <w:r>
-        <w:t>mpostos com</w:t>
-      </w:r>
-      <w:r>
-        <w:t xml:space="preserve"> gráficos e </w:t>
-      </w:r>
-      <w:r>
-        <w:t xml:space="preserve">outras </w:t>
-      </w:r>
-      <w:r>
-        <w:t>métricas de evolução,</w:t>
-      </w:r>
-      <w:r>
-        <w:t xml:space="preserve"> </w:t>
-      </w:r>
-      <w:r>
-        <w:t>para que possa analisar tendências e pontos críticos de forma intuitiva.</w:t>
-      </w:r>
-    </w:p>
-    <w:p>
-      <w:r>
-        <w:rPr>
-          <w:b/>
-          <w:bCs/>
-        </w:rPr>
-        <w:t xml:space="preserve">Critérios de </w:t>
-      </w:r>
-      <w:r>
-        <w:rPr>
-          <w:b/>
-          <w:bCs/>
-        </w:rPr>
-        <w:t>a</w:t>
-      </w:r>
-      <w:r>
-        <w:rPr>
-          <w:b/>
-          <w:bCs/>
-        </w:rPr>
-        <w:t>ceitação:</w:t>
       </w:r>
     </w:p>
     <w:p>
@@ -2521,51 +3086,10 @@
         </w:numPr>
       </w:pPr>
       <w:r>
-        <w:t xml:space="preserve">O </w:t>
-      </w:r>
-      <w:proofErr w:type="spellStart"/>
-      <w:r>
-        <w:rPr>
-          <w:i/>
-          <w:iCs/>
-        </w:rPr>
-        <w:t>dashboard</w:t>
-      </w:r>
-      <w:proofErr w:type="spellEnd"/>
-      <w:r>
-        <w:t xml:space="preserve"> mostra gráficos </w:t>
-      </w:r>
-      <w:r>
-        <w:t xml:space="preserve">com a </w:t>
-      </w:r>
-      <w:r>
-        <w:t>evolução d</w:t>
-      </w:r>
-      <w:r>
-        <w:t>as</w:t>
-      </w:r>
-      <w:r>
-        <w:t xml:space="preserve"> métricas</w:t>
-      </w:r>
-      <w:r>
-        <w:t>;</w:t>
-      </w:r>
-      <w:r>
-        <w:t xml:space="preserve"> </w:t>
-      </w:r>
-    </w:p>
-    <w:p>
-      <w:pPr>
-        <w:pStyle w:val="PargrafodaLista"/>
-        <w:numPr>
-          <w:ilvl w:val="0"/>
-          <w:numId w:val="22"/>
-        </w:numPr>
-      </w:pPr>
-      <w:r>
         <w:t>Permite filtrar por projeto, período, severidade e tipo de problema.</w:t>
       </w:r>
     </w:p>
+    <w:p/>
     <w:sectPr>
       <w:pgSz w:w="11906" w:h="16838"/>
       <w:pgMar w:top="1417" w:right="1701" w:bottom="1417" w:left="1701" w:header="708" w:footer="708" w:gutter="0"/>
@@ -3401,6 +3925,92 @@
     </w:lvl>
   </w:abstractNum>
   <w:abstractNum w:abstractNumId="6" w15:restartNumberingAfterBreak="0">
+    <w:nsid w:val="15AE7BCB"/>
+    <w:multiLevelType w:val="hybridMultilevel"/>
+    <w:tmpl w:val="EF4E4D5E"/>
+    <w:lvl w:ilvl="0" w:tplc="0816000F">
+      <w:start w:val="1"/>
+      <w:numFmt w:val="decimal"/>
+      <w:lvlText w:val="%1."/>
+      <w:lvlJc w:val="left"/>
+      <w:pPr>
+        <w:ind w:left="720" w:hanging="360"/>
+      </w:pPr>
+    </w:lvl>
+    <w:lvl w:ilvl="1" w:tplc="08160019" w:tentative="1">
+      <w:start w:val="1"/>
+      <w:numFmt w:val="lowerLetter"/>
+      <w:lvlText w:val="%2."/>
+      <w:lvlJc w:val="left"/>
+      <w:pPr>
+        <w:ind w:left="1440" w:hanging="360"/>
+      </w:pPr>
+    </w:lvl>
+    <w:lvl w:ilvl="2" w:tplc="0816001B" w:tentative="1">
+      <w:start w:val="1"/>
+      <w:numFmt w:val="lowerRoman"/>
+      <w:lvlText w:val="%3."/>
+      <w:lvlJc w:val="right"/>
+      <w:pPr>
+        <w:ind w:left="2160" w:hanging="180"/>
+      </w:pPr>
+    </w:lvl>
+    <w:lvl w:ilvl="3" w:tplc="0816000F" w:tentative="1">
+      <w:start w:val="1"/>
+      <w:numFmt w:val="decimal"/>
+      <w:lvlText w:val="%4."/>
+      <w:lvlJc w:val="left"/>
+      <w:pPr>
+        <w:ind w:left="2880" w:hanging="360"/>
+      </w:pPr>
+    </w:lvl>
+    <w:lvl w:ilvl="4" w:tplc="08160019" w:tentative="1">
+      <w:start w:val="1"/>
+      <w:numFmt w:val="lowerLetter"/>
+      <w:lvlText w:val="%5."/>
+      <w:lvlJc w:val="left"/>
+      <w:pPr>
+        <w:ind w:left="3600" w:hanging="360"/>
+      </w:pPr>
+    </w:lvl>
+    <w:lvl w:ilvl="5" w:tplc="0816001B" w:tentative="1">
+      <w:start w:val="1"/>
+      <w:numFmt w:val="lowerRoman"/>
+      <w:lvlText w:val="%6."/>
+      <w:lvlJc w:val="right"/>
+      <w:pPr>
+        <w:ind w:left="4320" w:hanging="180"/>
+      </w:pPr>
+    </w:lvl>
+    <w:lvl w:ilvl="6" w:tplc="0816000F" w:tentative="1">
+      <w:start w:val="1"/>
+      <w:numFmt w:val="decimal"/>
+      <w:lvlText w:val="%7."/>
+      <w:lvlJc w:val="left"/>
+      <w:pPr>
+        <w:ind w:left="5040" w:hanging="360"/>
+      </w:pPr>
+    </w:lvl>
+    <w:lvl w:ilvl="7" w:tplc="08160019" w:tentative="1">
+      <w:start w:val="1"/>
+      <w:numFmt w:val="lowerLetter"/>
+      <w:lvlText w:val="%8."/>
+      <w:lvlJc w:val="left"/>
+      <w:pPr>
+        <w:ind w:left="5760" w:hanging="360"/>
+      </w:pPr>
+    </w:lvl>
+    <w:lvl w:ilvl="8" w:tplc="0816001B" w:tentative="1">
+      <w:start w:val="1"/>
+      <w:numFmt w:val="lowerRoman"/>
+      <w:lvlText w:val="%9."/>
+      <w:lvlJc w:val="right"/>
+      <w:pPr>
+        <w:ind w:left="6480" w:hanging="180"/>
+      </w:pPr>
+    </w:lvl>
+  </w:abstractNum>
+  <w:abstractNum w:abstractNumId="7" w15:restartNumberingAfterBreak="0">
     <w:nsid w:val="1B831C14"/>
     <w:multiLevelType w:val="multilevel"/>
     <w:tmpl w:val="8D86F742"/>
@@ -3549,7 +4159,7 @@
       </w:rPr>
     </w:lvl>
   </w:abstractNum>
-  <w:abstractNum w:abstractNumId="7" w15:restartNumberingAfterBreak="0">
+  <w:abstractNum w:abstractNumId="8" w15:restartNumberingAfterBreak="0">
     <w:nsid w:val="281C6F32"/>
     <w:multiLevelType w:val="multilevel"/>
     <w:tmpl w:val="8D86F742"/>
@@ -3698,7 +4308,7 @@
       </w:rPr>
     </w:lvl>
   </w:abstractNum>
-  <w:abstractNum w:abstractNumId="8" w15:restartNumberingAfterBreak="0">
+  <w:abstractNum w:abstractNumId="9" w15:restartNumberingAfterBreak="0">
     <w:nsid w:val="34252664"/>
     <w:multiLevelType w:val="multilevel"/>
     <w:tmpl w:val="8D86F742"/>
@@ -3847,7 +4457,7 @@
       </w:rPr>
     </w:lvl>
   </w:abstractNum>
-  <w:abstractNum w:abstractNumId="9" w15:restartNumberingAfterBreak="0">
+  <w:abstractNum w:abstractNumId="10" w15:restartNumberingAfterBreak="0">
     <w:nsid w:val="37697525"/>
     <w:multiLevelType w:val="multilevel"/>
     <w:tmpl w:val="8D86F742"/>
@@ -3996,7 +4606,7 @@
       </w:rPr>
     </w:lvl>
   </w:abstractNum>
-  <w:abstractNum w:abstractNumId="10" w15:restartNumberingAfterBreak="0">
+  <w:abstractNum w:abstractNumId="11" w15:restartNumberingAfterBreak="0">
     <w:nsid w:val="46C35A12"/>
     <w:multiLevelType w:val="multilevel"/>
     <w:tmpl w:val="3B14DC50"/>
@@ -4145,7 +4755,7 @@
       </w:rPr>
     </w:lvl>
   </w:abstractNum>
-  <w:abstractNum w:abstractNumId="11" w15:restartNumberingAfterBreak="0">
+  <w:abstractNum w:abstractNumId="12" w15:restartNumberingAfterBreak="0">
     <w:nsid w:val="4CF81174"/>
     <w:multiLevelType w:val="multilevel"/>
     <w:tmpl w:val="79D0B774"/>
@@ -4294,7 +4904,7 @@
       </w:rPr>
     </w:lvl>
   </w:abstractNum>
-  <w:abstractNum w:abstractNumId="12" w15:restartNumberingAfterBreak="0">
+  <w:abstractNum w:abstractNumId="13" w15:restartNumberingAfterBreak="0">
     <w:nsid w:val="56890A8B"/>
     <w:multiLevelType w:val="multilevel"/>
     <w:tmpl w:val="38F21650"/>
@@ -4443,7 +5053,7 @@
       </w:rPr>
     </w:lvl>
   </w:abstractNum>
-  <w:abstractNum w:abstractNumId="13" w15:restartNumberingAfterBreak="0">
+  <w:abstractNum w:abstractNumId="14" w15:restartNumberingAfterBreak="0">
     <w:nsid w:val="575A7310"/>
     <w:multiLevelType w:val="hybridMultilevel"/>
     <w:tmpl w:val="ECBC6BB4"/>
@@ -4556,7 +5166,7 @@
       </w:rPr>
     </w:lvl>
   </w:abstractNum>
-  <w:abstractNum w:abstractNumId="14" w15:restartNumberingAfterBreak="0">
+  <w:abstractNum w:abstractNumId="15" w15:restartNumberingAfterBreak="0">
     <w:nsid w:val="5D304C61"/>
     <w:multiLevelType w:val="multilevel"/>
     <w:tmpl w:val="C0C4A0B0"/>
@@ -4705,7 +5315,7 @@
       </w:rPr>
     </w:lvl>
   </w:abstractNum>
-  <w:abstractNum w:abstractNumId="15" w15:restartNumberingAfterBreak="0">
+  <w:abstractNum w:abstractNumId="16" w15:restartNumberingAfterBreak="0">
     <w:nsid w:val="62FA50E4"/>
     <w:multiLevelType w:val="multilevel"/>
     <w:tmpl w:val="8D86F742"/>
@@ -4854,7 +5464,7 @@
       </w:rPr>
     </w:lvl>
   </w:abstractNum>
-  <w:abstractNum w:abstractNumId="16" w15:restartNumberingAfterBreak="0">
+  <w:abstractNum w:abstractNumId="17" w15:restartNumberingAfterBreak="0">
     <w:nsid w:val="641A7BCF"/>
     <w:multiLevelType w:val="multilevel"/>
     <w:tmpl w:val="8D86F742"/>
@@ -5003,7 +5613,7 @@
       </w:rPr>
     </w:lvl>
   </w:abstractNum>
-  <w:abstractNum w:abstractNumId="17" w15:restartNumberingAfterBreak="0">
+  <w:abstractNum w:abstractNumId="18" w15:restartNumberingAfterBreak="0">
     <w:nsid w:val="64765A50"/>
     <w:multiLevelType w:val="multilevel"/>
     <w:tmpl w:val="E31AF082"/>
@@ -5152,7 +5762,7 @@
       </w:rPr>
     </w:lvl>
   </w:abstractNum>
-  <w:abstractNum w:abstractNumId="18" w15:restartNumberingAfterBreak="0">
+  <w:abstractNum w:abstractNumId="19" w15:restartNumberingAfterBreak="0">
     <w:nsid w:val="67352708"/>
     <w:multiLevelType w:val="multilevel"/>
     <w:tmpl w:val="8D86F742"/>
@@ -5301,7 +5911,7 @@
       </w:rPr>
     </w:lvl>
   </w:abstractNum>
-  <w:abstractNum w:abstractNumId="19" w15:restartNumberingAfterBreak="0">
+  <w:abstractNum w:abstractNumId="20" w15:restartNumberingAfterBreak="0">
     <w:nsid w:val="69275B77"/>
     <w:multiLevelType w:val="multilevel"/>
     <w:tmpl w:val="551A1BC0"/>
@@ -5450,7 +6060,156 @@
       </w:rPr>
     </w:lvl>
   </w:abstractNum>
-  <w:abstractNum w:abstractNumId="20" w15:restartNumberingAfterBreak="0">
+  <w:abstractNum w:abstractNumId="21" w15:restartNumberingAfterBreak="0">
+    <w:nsid w:val="6A6452AE"/>
+    <w:multiLevelType w:val="multilevel"/>
+    <w:tmpl w:val="656EB808"/>
+    <w:lvl w:ilvl="0">
+      <w:start w:val="1"/>
+      <w:numFmt w:val="bullet"/>
+      <w:lvlText w:val=""/>
+      <w:lvlJc w:val="left"/>
+      <w:pPr>
+        <w:tabs>
+          <w:tab w:val="num" w:pos="720"/>
+        </w:tabs>
+        <w:ind w:left="720" w:hanging="360"/>
+      </w:pPr>
+      <w:rPr>
+        <w:rFonts w:ascii="Symbol" w:hAnsi="Symbol" w:hint="default"/>
+        <w:sz w:val="20"/>
+      </w:rPr>
+    </w:lvl>
+    <w:lvl w:ilvl="1" w:tentative="1">
+      <w:start w:val="1"/>
+      <w:numFmt w:val="bullet"/>
+      <w:lvlText w:val="o"/>
+      <w:lvlJc w:val="left"/>
+      <w:pPr>
+        <w:tabs>
+          <w:tab w:val="num" w:pos="1440"/>
+        </w:tabs>
+        <w:ind w:left="1440" w:hanging="360"/>
+      </w:pPr>
+      <w:rPr>
+        <w:rFonts w:ascii="Courier New" w:hAnsi="Courier New" w:hint="default"/>
+        <w:sz w:val="20"/>
+      </w:rPr>
+    </w:lvl>
+    <w:lvl w:ilvl="2" w:tentative="1">
+      <w:start w:val="1"/>
+      <w:numFmt w:val="bullet"/>
+      <w:lvlText w:val=""/>
+      <w:lvlJc w:val="left"/>
+      <w:pPr>
+        <w:tabs>
+          <w:tab w:val="num" w:pos="2160"/>
+        </w:tabs>
+        <w:ind w:left="2160" w:hanging="360"/>
+      </w:pPr>
+      <w:rPr>
+        <w:rFonts w:ascii="Wingdings" w:hAnsi="Wingdings" w:hint="default"/>
+        <w:sz w:val="20"/>
+      </w:rPr>
+    </w:lvl>
+    <w:lvl w:ilvl="3" w:tentative="1">
+      <w:start w:val="1"/>
+      <w:numFmt w:val="bullet"/>
+      <w:lvlText w:val=""/>
+      <w:lvlJc w:val="left"/>
+      <w:pPr>
+        <w:tabs>
+          <w:tab w:val="num" w:pos="2880"/>
+        </w:tabs>
+        <w:ind w:left="2880" w:hanging="360"/>
+      </w:pPr>
+      <w:rPr>
+        <w:rFonts w:ascii="Wingdings" w:hAnsi="Wingdings" w:hint="default"/>
+        <w:sz w:val="20"/>
+      </w:rPr>
+    </w:lvl>
+    <w:lvl w:ilvl="4" w:tentative="1">
+      <w:start w:val="1"/>
+      <w:numFmt w:val="bullet"/>
+      <w:lvlText w:val=""/>
+      <w:lvlJc w:val="left"/>
+      <w:pPr>
+        <w:tabs>
+          <w:tab w:val="num" w:pos="3600"/>
+        </w:tabs>
+        <w:ind w:left="3600" w:hanging="360"/>
+      </w:pPr>
+      <w:rPr>
+        <w:rFonts w:ascii="Wingdings" w:hAnsi="Wingdings" w:hint="default"/>
+        <w:sz w:val="20"/>
+      </w:rPr>
+    </w:lvl>
+    <w:lvl w:ilvl="5" w:tentative="1">
+      <w:start w:val="1"/>
+      <w:numFmt w:val="bullet"/>
+      <w:lvlText w:val=""/>
+      <w:lvlJc w:val="left"/>
+      <w:pPr>
+        <w:tabs>
+          <w:tab w:val="num" w:pos="4320"/>
+        </w:tabs>
+        <w:ind w:left="4320" w:hanging="360"/>
+      </w:pPr>
+      <w:rPr>
+        <w:rFonts w:ascii="Wingdings" w:hAnsi="Wingdings" w:hint="default"/>
+        <w:sz w:val="20"/>
+      </w:rPr>
+    </w:lvl>
+    <w:lvl w:ilvl="6" w:tentative="1">
+      <w:start w:val="1"/>
+      <w:numFmt w:val="bullet"/>
+      <w:lvlText w:val=""/>
+      <w:lvlJc w:val="left"/>
+      <w:pPr>
+        <w:tabs>
+          <w:tab w:val="num" w:pos="5040"/>
+        </w:tabs>
+        <w:ind w:left="5040" w:hanging="360"/>
+      </w:pPr>
+      <w:rPr>
+        <w:rFonts w:ascii="Wingdings" w:hAnsi="Wingdings" w:hint="default"/>
+        <w:sz w:val="20"/>
+      </w:rPr>
+    </w:lvl>
+    <w:lvl w:ilvl="7" w:tentative="1">
+      <w:start w:val="1"/>
+      <w:numFmt w:val="bullet"/>
+      <w:lvlText w:val=""/>
+      <w:lvlJc w:val="left"/>
+      <w:pPr>
+        <w:tabs>
+          <w:tab w:val="num" w:pos="5760"/>
+        </w:tabs>
+        <w:ind w:left="5760" w:hanging="360"/>
+      </w:pPr>
+      <w:rPr>
+        <w:rFonts w:ascii="Wingdings" w:hAnsi="Wingdings" w:hint="default"/>
+        <w:sz w:val="20"/>
+      </w:rPr>
+    </w:lvl>
+    <w:lvl w:ilvl="8" w:tentative="1">
+      <w:start w:val="1"/>
+      <w:numFmt w:val="bullet"/>
+      <w:lvlText w:val=""/>
+      <w:lvlJc w:val="left"/>
+      <w:pPr>
+        <w:tabs>
+          <w:tab w:val="num" w:pos="6480"/>
+        </w:tabs>
+        <w:ind w:left="6480" w:hanging="360"/>
+      </w:pPr>
+      <w:rPr>
+        <w:rFonts w:ascii="Wingdings" w:hAnsi="Wingdings" w:hint="default"/>
+        <w:sz w:val="20"/>
+      </w:rPr>
+    </w:lvl>
+  </w:abstractNum>
+  <w:abstractNum w:abstractNumId="22" w15:restartNumberingAfterBreak="0">
     <w:nsid w:val="6FC34A38"/>
     <w:multiLevelType w:val="hybridMultilevel"/>
     <w:tmpl w:val="F1EA65F8"/>
@@ -5536,7 +6295,7 @@
       </w:pPr>
     </w:lvl>
   </w:abstractNum>
-  <w:abstractNum w:abstractNumId="21" w15:restartNumberingAfterBreak="0">
+  <w:abstractNum w:abstractNumId="23" w15:restartNumberingAfterBreak="0">
     <w:nsid w:val="72404A1A"/>
     <w:multiLevelType w:val="multilevel"/>
     <w:tmpl w:val="8D86F742"/>
@@ -5692,13 +6451,13 @@
     <w:abstractNumId w:val="4"/>
   </w:num>
   <w:num w:numId="3" w16cid:durableId="1011108941">
+    <w:abstractNumId w:val="22"/>
+  </w:num>
+  <w:num w:numId="4" w16cid:durableId="1982036566">
     <w:abstractNumId w:val="20"/>
   </w:num>
-  <w:num w:numId="4" w16cid:durableId="1982036566">
-    <w:abstractNumId w:val="19"/>
-  </w:num>
   <w:num w:numId="5" w16cid:durableId="692153966">
-    <w:abstractNumId w:val="17"/>
+    <w:abstractNumId w:val="18"/>
   </w:num>
   <w:num w:numId="6" w16cid:durableId="646402857">
     <w:abstractNumId w:val="3"/>
@@ -5707,48 +6466,54 @@
     <w:abstractNumId w:val="0"/>
   </w:num>
   <w:num w:numId="8" w16cid:durableId="1322078580">
-    <w:abstractNumId w:val="10"/>
+    <w:abstractNumId w:val="11"/>
   </w:num>
   <w:num w:numId="9" w16cid:durableId="1001664677">
     <w:abstractNumId w:val="1"/>
   </w:num>
   <w:num w:numId="10" w16cid:durableId="928464716">
-    <w:abstractNumId w:val="11"/>
+    <w:abstractNumId w:val="12"/>
   </w:num>
   <w:num w:numId="11" w16cid:durableId="874193360">
-    <w:abstractNumId w:val="12"/>
+    <w:abstractNumId w:val="13"/>
   </w:num>
   <w:num w:numId="12" w16cid:durableId="193348581">
+    <w:abstractNumId w:val="15"/>
+  </w:num>
+  <w:num w:numId="13" w16cid:durableId="503085316">
     <w:abstractNumId w:val="14"/>
   </w:num>
-  <w:num w:numId="13" w16cid:durableId="503085316">
-    <w:abstractNumId w:val="13"/>
-  </w:num>
   <w:num w:numId="14" w16cid:durableId="1072239150">
-    <w:abstractNumId w:val="7"/>
+    <w:abstractNumId w:val="8"/>
   </w:num>
   <w:num w:numId="15" w16cid:durableId="1886940305">
-    <w:abstractNumId w:val="8"/>
+    <w:abstractNumId w:val="9"/>
   </w:num>
   <w:num w:numId="16" w16cid:durableId="1892813149">
-    <w:abstractNumId w:val="18"/>
+    <w:abstractNumId w:val="19"/>
   </w:num>
   <w:num w:numId="17" w16cid:durableId="1379624086">
     <w:abstractNumId w:val="5"/>
   </w:num>
   <w:num w:numId="18" w16cid:durableId="140540356">
-    <w:abstractNumId w:val="9"/>
+    <w:abstractNumId w:val="10"/>
   </w:num>
   <w:num w:numId="19" w16cid:durableId="591940746">
+    <w:abstractNumId w:val="7"/>
+  </w:num>
+  <w:num w:numId="20" w16cid:durableId="1855074028">
+    <w:abstractNumId w:val="16"/>
+  </w:num>
+  <w:num w:numId="21" w16cid:durableId="161552901">
+    <w:abstractNumId w:val="17"/>
+  </w:num>
+  <w:num w:numId="22" w16cid:durableId="1947809010">
+    <w:abstractNumId w:val="23"/>
+  </w:num>
+  <w:num w:numId="23" w16cid:durableId="1557744011">
     <w:abstractNumId w:val="6"/>
   </w:num>
-  <w:num w:numId="20" w16cid:durableId="1855074028">
-    <w:abstractNumId w:val="15"/>
-  </w:num>
-  <w:num w:numId="21" w16cid:durableId="161552901">
-    <w:abstractNumId w:val="16"/>
-  </w:num>
-  <w:num w:numId="22" w16cid:durableId="1947809010">
+  <w:num w:numId="24" w16cid:durableId="1370642968">
     <w:abstractNumId w:val="21"/>
   </w:num>
 </w:numbering>

</xml_diff>